<commit_message>
DOCS: complite RND file
</commit_message>
<xml_diff>
--- a/RND/docx/Shendrik_RK6-84_RND.docx
+++ b/RND/docx/Shendrik_RK6-84_RND.docx
@@ -568,27 +568,7 @@
           <w:sz w:val="36"/>
           <w:szCs w:val="36"/>
         </w:rPr>
-        <w:t xml:space="preserve">Создание видеоигровой боевой системы на </w:t>
-      </w:r>
-      <w:proofErr w:type="spellStart"/>
-      <w:r>
-        <w:rPr>
-          <w:b/>
-          <w:i/>
-          <w:sz w:val="36"/>
-          <w:szCs w:val="36"/>
-        </w:rPr>
-        <w:t>Unreal</w:t>
-      </w:r>
-      <w:proofErr w:type="spellEnd"/>
-      <w:r>
-        <w:rPr>
-          <w:b/>
-          <w:i/>
-          <w:sz w:val="36"/>
-          <w:szCs w:val="36"/>
-        </w:rPr>
-        <w:t xml:space="preserve"> Engine 4</w:t>
+        <w:t>Создание видеоигровой боевой системы на Unreal Engine 4</w:t>
       </w:r>
       <w:r>
         <w:rPr>
@@ -748,7 +728,6 @@
                 <w:u w:val="single"/>
               </w:rPr>
             </w:pPr>
-            <w:proofErr w:type="spellStart"/>
             <w:r>
               <w:rPr>
                 <w:b/>
@@ -756,17 +735,7 @@
                 <w:szCs w:val="24"/>
                 <w:u w:val="single"/>
               </w:rPr>
-              <w:t>Шендрик</w:t>
-            </w:r>
-            <w:proofErr w:type="spellEnd"/>
-            <w:r>
-              <w:rPr>
-                <w:b/>
-                <w:sz w:val="24"/>
-                <w:szCs w:val="24"/>
-                <w:u w:val="single"/>
-              </w:rPr>
-              <w:t xml:space="preserve"> Д.А.</w:t>
+              <w:t>Шендрик Д.А.</w:t>
             </w:r>
           </w:p>
         </w:tc>
@@ -941,7 +910,6 @@
                 <w:u w:val="single"/>
               </w:rPr>
             </w:pPr>
-            <w:proofErr w:type="spellStart"/>
             <w:r>
               <w:rPr>
                 <w:b/>
@@ -949,17 +917,7 @@
                 <w:szCs w:val="24"/>
                 <w:u w:val="single"/>
               </w:rPr>
-              <w:t>Витюков</w:t>
-            </w:r>
-            <w:proofErr w:type="spellEnd"/>
-            <w:r>
-              <w:rPr>
-                <w:b/>
-                <w:sz w:val="24"/>
-                <w:szCs w:val="24"/>
-                <w:u w:val="single"/>
-              </w:rPr>
-              <w:t xml:space="preserve"> Ф.А.</w:t>
+              <w:t>Витюков Ф.А.</w:t>
             </w:r>
           </w:p>
         </w:tc>
@@ -2256,9 +2214,6 @@
       </w:pPr>
     </w:p>
     <w:p>
-      <w:pPr>
-        <w:ind w:right="-327"/>
-      </w:pPr>
       <w:r>
         <w:rPr>
           <w:sz w:val="26"/>
@@ -2277,44 +2232,24 @@
       </w:r>
     </w:p>
     <w:p>
-      <w:pPr>
-        <w:ind w:right="-327"/>
-      </w:pPr>
       <w:r>
         <w:tab/>
-        <w:t xml:space="preserve">Цель работы - сравнительное изучение уже существующих боевых систем и разработка собственного аналога на </w:t>
-      </w:r>
-      <w:proofErr w:type="spellStart"/>
-      <w:r>
-        <w:t>Unreal</w:t>
-      </w:r>
-      <w:proofErr w:type="spellEnd"/>
-      <w:r>
-        <w:t xml:space="preserve"> Engine 4.</w:t>
-      </w:r>
-    </w:p>
-    <w:p>
-      <w:pPr>
-        <w:ind w:right="-327"/>
-      </w:pPr>
+        <w:t>Цель работы - сравнительное изучение уже существующих боевых систем и разработка собственного аналога на Unreal Engine 4.</w:t>
+      </w:r>
+    </w:p>
+    <w:p>
       <w:r>
         <w:tab/>
         <w:t>В процессе работы изучены особенности видеоигровой боевой системы.</w:t>
       </w:r>
     </w:p>
     <w:p>
-      <w:pPr>
-        <w:ind w:right="-327"/>
-      </w:pPr>
       <w:r>
         <w:tab/>
         <w:t>В результат была создана программная реализация простой боевой системы сражения двух персонажей.</w:t>
       </w:r>
     </w:p>
     <w:p>
-      <w:pPr>
-        <w:ind w:right="-327"/>
-      </w:pPr>
       <w:r>
         <w:tab/>
         <w:t>Степень внедрения - программа впоследствии может быть доработана и использована как компонент полноценной видеоигры.</w:t>
@@ -2427,13 +2362,8 @@
       <w:pPr>
         <w:ind w:left="-284" w:firstLine="1004"/>
       </w:pPr>
-      <w:proofErr w:type="spellStart"/>
-      <w:r>
-        <w:t>Unreal</w:t>
-      </w:r>
-      <w:proofErr w:type="spellEnd"/>
-      <w:r>
-        <w:t xml:space="preserve"> Engine предоставляет разработчикам инструменты для создания интерактивных 3D-приложений, использующих передовые технологии визуализации и физики. Он имеет множество прикладных функций, таких как работа с текстурами и материалами, рендеринг графики, создание и управление объектами в игровом поле, мощный высокоуровневый язык С++ для написания игровой логики и многое другое.</w:t>
+      <w:r>
+        <w:t>Unreal Engine предоставляет разработчикам инструменты для создания интерактивных 3D-приложений, использующих передовые технологии визуализации и физики. Он имеет множество прикладных функций, таких как работа с текстурами и материалами, рендеринг графики, создание и управление объектами в игровом поле, мощный высокоуровневый язык С++ для написания игровой логики и многое другое.</w:t>
       </w:r>
       <w:r>
         <w:t xml:space="preserve"> </w:t>
@@ -2525,15 +2455,7 @@
         <w:t xml:space="preserve">и игровых механик, для взаимодействия с игровым миром </w:t>
       </w:r>
       <w:r>
-        <w:t xml:space="preserve">в </w:t>
-      </w:r>
-      <w:proofErr w:type="spellStart"/>
-      <w:r>
-        <w:t>Unreal</w:t>
-      </w:r>
-      <w:proofErr w:type="spellEnd"/>
-      <w:r>
-        <w:t xml:space="preserve"> Engine.</w:t>
+        <w:t>в Unreal Engine.</w:t>
       </w:r>
     </w:p>
     <w:p>
@@ -2660,15 +2582,7 @@
         <w:ind w:firstLine="720"/>
       </w:pPr>
       <w:r>
-        <w:t xml:space="preserve">Требуется разработать программную реализацию боевой системы на языке С++ в </w:t>
-      </w:r>
-      <w:proofErr w:type="spellStart"/>
-      <w:r>
-        <w:t>Unreal</w:t>
-      </w:r>
-      <w:proofErr w:type="spellEnd"/>
-      <w:r>
-        <w:t xml:space="preserve"> Engine 4. В программе должны быть реализованы следующие функции:</w:t>
+        <w:t>Требуется разработать программную реализацию боевой системы на языке С++ в Unreal Engine 4. В программе должны быть реализованы следующие функции:</w:t>
       </w:r>
     </w:p>
     <w:p>
@@ -2684,21 +2598,7 @@
         <w:rPr>
           <w:color w:val="222222"/>
         </w:rPr>
-        <w:t xml:space="preserve">Система перемещения: ходьба, бег, удары, </w:t>
-      </w:r>
-      <w:proofErr w:type="spellStart"/>
-      <w:r>
-        <w:rPr>
-          <w:color w:val="222222"/>
-        </w:rPr>
-        <w:t>увороты</w:t>
-      </w:r>
-      <w:proofErr w:type="spellEnd"/>
-      <w:r>
-        <w:rPr>
-          <w:color w:val="222222"/>
-        </w:rPr>
-        <w:t>/перекаты, защитная стойка.</w:t>
+        <w:t>Система перемещения: ходьба, бег, удары, увороты/перекаты, защитная стойка.</w:t>
       </w:r>
     </w:p>
     <w:p>
@@ -2714,21 +2614,7 @@
         <w:rPr>
           <w:color w:val="222222"/>
         </w:rPr>
-        <w:t xml:space="preserve">Система атак/обороны: удар (несколько типов), </w:t>
-      </w:r>
-      <w:proofErr w:type="spellStart"/>
-      <w:r>
-        <w:rPr>
-          <w:color w:val="222222"/>
-        </w:rPr>
-        <w:t>уворот</w:t>
-      </w:r>
-      <w:proofErr w:type="spellEnd"/>
-      <w:r>
-        <w:rPr>
-          <w:color w:val="222222"/>
-        </w:rPr>
-        <w:t xml:space="preserve">/перекат, защитная стойка. </w:t>
+        <w:t xml:space="preserve">Система атак/обороны: удар (несколько типов), уворот/перекат, защитная стойка. </w:t>
       </w:r>
     </w:p>
     <w:p>
@@ -2949,23 +2835,13 @@
         </w:rPr>
         <w:t xml:space="preserve">Компания </w:t>
       </w:r>
-      <w:proofErr w:type="spellStart"/>
       <w:r>
         <w:rPr>
           <w:sz w:val="27"/>
           <w:szCs w:val="27"/>
           <w:shd w:val="clear" w:color="auto" w:fill="FFFFFF"/>
         </w:rPr>
-        <w:t>Epic</w:t>
-      </w:r>
-      <w:proofErr w:type="spellEnd"/>
-      <w:r>
-        <w:rPr>
-          <w:sz w:val="27"/>
-          <w:szCs w:val="27"/>
-          <w:shd w:val="clear" w:color="auto" w:fill="FFFFFF"/>
-        </w:rPr>
-        <w:t xml:space="preserve"> Games</w:t>
+        <w:t>Epic Games</w:t>
       </w:r>
       <w:r>
         <w:rPr>
@@ -3006,23 +2882,13 @@
         </w:rPr>
         <w:t xml:space="preserve"> </w:t>
       </w:r>
-      <w:proofErr w:type="spellStart"/>
       <w:r>
         <w:rPr>
           <w:sz w:val="27"/>
           <w:szCs w:val="27"/>
           <w:shd w:val="clear" w:color="auto" w:fill="FFFFFF"/>
         </w:rPr>
-        <w:t>Unreal</w:t>
-      </w:r>
-      <w:proofErr w:type="spellEnd"/>
-      <w:r>
-        <w:rPr>
-          <w:sz w:val="27"/>
-          <w:szCs w:val="27"/>
-          <w:shd w:val="clear" w:color="auto" w:fill="FFFFFF"/>
-        </w:rPr>
-        <w:t xml:space="preserve"> Engine</w:t>
+        <w:t>Unreal Engine</w:t>
       </w:r>
       <w:r>
         <w:rPr>
@@ -3160,25 +3026,23 @@
           <w:szCs w:val="27"/>
           <w:shd w:val="clear" w:color="auto" w:fill="FFFFFF"/>
         </w:rPr>
-        <w:t xml:space="preserve">, </w:t>
-      </w:r>
-      <w:proofErr w:type="spellStart"/>
+        <w:t>, риггинг, модел</w:t>
+      </w:r>
       <w:r>
         <w:rPr>
           <w:sz w:val="27"/>
           <w:szCs w:val="27"/>
           <w:shd w:val="clear" w:color="auto" w:fill="FFFFFF"/>
         </w:rPr>
-        <w:t>риггинг</w:t>
-      </w:r>
-      <w:proofErr w:type="spellEnd"/>
+        <w:t>и</w:t>
+      </w:r>
       <w:r>
         <w:rPr>
           <w:sz w:val="27"/>
           <w:szCs w:val="27"/>
           <w:shd w:val="clear" w:color="auto" w:fill="FFFFFF"/>
         </w:rPr>
-        <w:t>, модел</w:t>
+        <w:t>, текстур</w:t>
       </w:r>
       <w:r>
         <w:rPr>
@@ -3186,7 +3050,7 @@
           <w:szCs w:val="27"/>
           <w:shd w:val="clear" w:color="auto" w:fill="FFFFFF"/>
         </w:rPr>
-        <w:t>и</w:t>
+        <w:t>ы</w:t>
       </w:r>
       <w:r>
         <w:rPr>
@@ -3194,7 +3058,7 @@
           <w:szCs w:val="27"/>
           <w:shd w:val="clear" w:color="auto" w:fill="FFFFFF"/>
         </w:rPr>
-        <w:t>, текстур</w:t>
+        <w:t>, визуализац</w:t>
       </w:r>
       <w:r>
         <w:rPr>
@@ -3202,7 +3066,7 @@
           <w:szCs w:val="27"/>
           <w:shd w:val="clear" w:color="auto" w:fill="FFFFFF"/>
         </w:rPr>
-        <w:t>ы</w:t>
+        <w:t>ию</w:t>
       </w:r>
       <w:r>
         <w:rPr>
@@ -3210,7 +3074,7 @@
           <w:szCs w:val="27"/>
           <w:shd w:val="clear" w:color="auto" w:fill="FFFFFF"/>
         </w:rPr>
-        <w:t>, визуализац</w:t>
+        <w:t>, моушен дизайн.</w:t>
       </w:r>
       <w:r>
         <w:rPr>
@@ -3218,7 +3082,7 @@
           <w:szCs w:val="27"/>
           <w:shd w:val="clear" w:color="auto" w:fill="FFFFFF"/>
         </w:rPr>
-        <w:t>ию</w:t>
+        <w:t xml:space="preserve"> В новом обновлении </w:t>
       </w:r>
       <w:r>
         <w:rPr>
@@ -3226,61 +3090,26 @@
           <w:szCs w:val="27"/>
           <w:shd w:val="clear" w:color="auto" w:fill="FFFFFF"/>
         </w:rPr>
-        <w:t xml:space="preserve">, </w:t>
-      </w:r>
-      <w:proofErr w:type="spellStart"/>
+        <w:t>разработчики сфокусировались на улучшении инструментов анимации и рендеринга.</w:t>
+      </w:r>
       <w:r>
         <w:rPr>
           <w:sz w:val="27"/>
           <w:szCs w:val="27"/>
           <w:shd w:val="clear" w:color="auto" w:fill="FFFFFF"/>
         </w:rPr>
-        <w:t>моушен</w:t>
-      </w:r>
-      <w:proofErr w:type="spellEnd"/>
-      <w:r>
+        <w:t xml:space="preserve"> </w:t>
+      </w:r>
+    </w:p>
+    <w:p>
+      <w:pPr>
+        <w:ind w:firstLine="711"/>
         <w:rPr>
           <w:sz w:val="27"/>
           <w:szCs w:val="27"/>
           <w:shd w:val="clear" w:color="auto" w:fill="FFFFFF"/>
         </w:rPr>
-        <w:t xml:space="preserve"> дизайн.</w:t>
-      </w:r>
-      <w:r>
-        <w:rPr>
-          <w:sz w:val="27"/>
-          <w:szCs w:val="27"/>
-          <w:shd w:val="clear" w:color="auto" w:fill="FFFFFF"/>
-        </w:rPr>
-        <w:t xml:space="preserve"> В новом обновлении </w:t>
-      </w:r>
-      <w:r>
-        <w:rPr>
-          <w:sz w:val="27"/>
-          <w:szCs w:val="27"/>
-          <w:shd w:val="clear" w:color="auto" w:fill="FFFFFF"/>
-        </w:rPr>
-        <w:t>разработчики сфокусировались на улучшении инструментов анимации и рендеринга.</w:t>
-      </w:r>
-      <w:r>
-        <w:rPr>
-          <w:sz w:val="27"/>
-          <w:szCs w:val="27"/>
-          <w:shd w:val="clear" w:color="auto" w:fill="FFFFFF"/>
-        </w:rPr>
-        <w:t xml:space="preserve"> </w:t>
-      </w:r>
-    </w:p>
-    <w:p>
-      <w:pPr>
-        <w:ind w:firstLine="711"/>
-        <w:rPr>
-          <w:sz w:val="27"/>
-          <w:szCs w:val="27"/>
-          <w:shd w:val="clear" w:color="auto" w:fill="FFFFFF"/>
-        </w:rPr>
-      </w:pPr>
-      <w:proofErr w:type="spellStart"/>
+      </w:pPr>
       <w:r>
         <w:rPr>
           <w:b/>
@@ -3289,9 +3118,74 @@
           <w:szCs w:val="27"/>
           <w:shd w:val="clear" w:color="auto" w:fill="FFFFFF"/>
         </w:rPr>
-        <w:t>Ретаргетинг</w:t>
-      </w:r>
-      <w:proofErr w:type="spellEnd"/>
+        <w:t xml:space="preserve">Ретаргетинг </w:t>
+      </w:r>
+      <w:r>
+        <w:rPr>
+          <w:sz w:val="27"/>
+          <w:szCs w:val="27"/>
+          <w:shd w:val="clear" w:color="auto" w:fill="FFFFFF"/>
+        </w:rPr>
+        <w:t>– это перенос анимации, c одного персонажа, на другого</w:t>
+      </w:r>
+      <w:r>
+        <w:rPr>
+          <w:sz w:val="27"/>
+          <w:szCs w:val="27"/>
+          <w:shd w:val="clear" w:color="auto" w:fill="FFFFFF"/>
+        </w:rPr>
+        <w:t>, при этом не важны ни структура скелета, ни пропорции</w:t>
+      </w:r>
+      <w:r>
+        <w:rPr>
+          <w:sz w:val="27"/>
+          <w:szCs w:val="27"/>
+          <w:shd w:val="clear" w:color="auto" w:fill="FFFFFF"/>
+        </w:rPr>
+        <w:t xml:space="preserve">. </w:t>
+      </w:r>
+      <w:r>
+        <w:rPr>
+          <w:sz w:val="27"/>
+          <w:szCs w:val="27"/>
+          <w:shd w:val="clear" w:color="auto" w:fill="FFFFFF"/>
+        </w:rPr>
+        <w:t xml:space="preserve">В ранних версиях ретаргетинг был связан со множеством проблем, когда при переносе анимация </w:t>
+      </w:r>
+      <w:r>
+        <w:rPr>
+          <w:sz w:val="27"/>
+          <w:szCs w:val="27"/>
+          <w:shd w:val="clear" w:color="auto" w:fill="FFFFFF"/>
+        </w:rPr>
+        <w:t>выглядела неправильно и таким образом портила работу. Теперь же ретаргетинг делается невероятно просто, для этого необходимо нажать все пару кнопок. С новой функцией</w:t>
+      </w:r>
+      <w:r>
+        <w:rPr>
+          <w:sz w:val="27"/>
+          <w:szCs w:val="27"/>
+          <w:shd w:val="clear" w:color="auto" w:fill="FFFFFF"/>
+        </w:rPr>
+        <w:t xml:space="preserve"> Auto Generate Retargeter</w:t>
+      </w:r>
+      <w:r>
+        <w:rPr>
+          <w:sz w:val="27"/>
+          <w:szCs w:val="27"/>
+          <w:shd w:val="clear" w:color="auto" w:fill="FFFFFF"/>
+        </w:rPr>
+        <w:t xml:space="preserve"> этот процесс стал более простым и менее непредсказуемым в контексте результирующей анимации.</w:t>
+      </w:r>
+    </w:p>
+    <w:p>
+      <w:pPr>
+        <w:ind w:firstLine="711"/>
+        <w:rPr>
+          <w:sz w:val="27"/>
+          <w:szCs w:val="27"/>
+          <w:shd w:val="clear" w:color="auto" w:fill="FFFFFF"/>
+        </w:rPr>
+      </w:pPr>
       <w:r>
         <w:rPr>
           <w:b/>
@@ -3300,57 +3194,69 @@
           <w:szCs w:val="27"/>
           <w:shd w:val="clear" w:color="auto" w:fill="FFFFFF"/>
         </w:rPr>
-        <w:t xml:space="preserve"> </w:t>
-      </w:r>
-      <w:r>
-        <w:rPr>
+        <w:t>И</w:t>
+      </w:r>
+      <w:r>
+        <w:rPr>
+          <w:b/>
+          <w:bCs/>
           <w:sz w:val="27"/>
           <w:szCs w:val="27"/>
           <w:shd w:val="clear" w:color="auto" w:fill="FFFFFF"/>
         </w:rPr>
-        <w:t>– это перенос анимации, c одного персонажа, на другого</w:t>
-      </w:r>
-      <w:r>
-        <w:rPr>
+        <w:t>зменения в </w:t>
+      </w:r>
+      <w:r>
+        <w:rPr>
+          <w:b/>
+          <w:bCs/>
           <w:sz w:val="27"/>
           <w:szCs w:val="27"/>
           <w:shd w:val="clear" w:color="auto" w:fill="FFFFFF"/>
-        </w:rPr>
-        <w:t>, при этом не важны ни структура скелета, ни пропорции</w:t>
-      </w:r>
-      <w:r>
-        <w:rPr>
+          <w:lang w:val="en-US"/>
+        </w:rPr>
+        <w:t>C</w:t>
+      </w:r>
+      <w:r>
+        <w:rPr>
+          <w:b/>
+          <w:bCs/>
           <w:sz w:val="27"/>
           <w:szCs w:val="27"/>
           <w:shd w:val="clear" w:color="auto" w:fill="FFFFFF"/>
         </w:rPr>
-        <w:t xml:space="preserve">. </w:t>
-      </w:r>
-      <w:r>
-        <w:rPr>
+        <w:t xml:space="preserve">ontrol </w:t>
+      </w:r>
+      <w:r>
+        <w:rPr>
+          <w:b/>
+          <w:bCs/>
           <w:sz w:val="27"/>
           <w:szCs w:val="27"/>
           <w:shd w:val="clear" w:color="auto" w:fill="FFFFFF"/>
-        </w:rPr>
-        <w:t xml:space="preserve">В ранних версиях </w:t>
-      </w:r>
-      <w:proofErr w:type="spellStart"/>
-      <w:r>
-        <w:rPr>
+          <w:lang w:val="en-US"/>
+        </w:rPr>
+        <w:t>R</w:t>
+      </w:r>
+      <w:r>
+        <w:rPr>
+          <w:b/>
+          <w:bCs/>
           <w:sz w:val="27"/>
           <w:szCs w:val="27"/>
           <w:shd w:val="clear" w:color="auto" w:fill="FFFFFF"/>
         </w:rPr>
-        <w:t>ретаргетинг</w:t>
-      </w:r>
-      <w:proofErr w:type="spellEnd"/>
-      <w:r>
-        <w:rPr>
+        <w:t>ig</w:t>
+      </w:r>
+      <w:r>
+        <w:rPr>
+          <w:b/>
+          <w:bCs/>
           <w:sz w:val="27"/>
           <w:szCs w:val="27"/>
           <w:shd w:val="clear" w:color="auto" w:fill="FFFFFF"/>
         </w:rPr>
-        <w:t xml:space="preserve"> был связан со множеством проблем, когда при переносе анимация </w:t>
+        <w:t xml:space="preserve"> </w:t>
       </w:r>
       <w:r>
         <w:rPr>
@@ -3358,25 +3264,25 @@
           <w:szCs w:val="27"/>
           <w:shd w:val="clear" w:color="auto" w:fill="FFFFFF"/>
         </w:rPr>
-        <w:t xml:space="preserve">выглядела неправильно и таким образом портила работу. Теперь же </w:t>
-      </w:r>
-      <w:proofErr w:type="spellStart"/>
-      <w:r>
-        <w:rPr>
+        <w:t>теперь позволяют</w:t>
+      </w:r>
+      <w:r>
+        <w:rPr>
+          <w:b/>
+          <w:bCs/>
           <w:sz w:val="27"/>
           <w:szCs w:val="27"/>
           <w:shd w:val="clear" w:color="auto" w:fill="FFFFFF"/>
         </w:rPr>
-        <w:t>ретаргетинг</w:t>
-      </w:r>
-      <w:proofErr w:type="spellEnd"/>
+        <w:t xml:space="preserve"> </w:t>
+      </w:r>
       <w:r>
         <w:rPr>
           <w:sz w:val="27"/>
           <w:szCs w:val="27"/>
           <w:shd w:val="clear" w:color="auto" w:fill="FFFFFF"/>
         </w:rPr>
-        <w:t xml:space="preserve"> делается невероятно просто, для этого необходимо нажать все пару кнопок. С новой функцией</w:t>
+        <w:t xml:space="preserve">начать анимировать, не выходя их UE, </w:t>
       </w:r>
       <w:r>
         <w:rPr>
@@ -3384,48 +3290,53 @@
           <w:szCs w:val="27"/>
           <w:shd w:val="clear" w:color="auto" w:fill="FFFFFF"/>
         </w:rPr>
-        <w:t xml:space="preserve"> Auto </w:t>
-      </w:r>
-      <w:proofErr w:type="spellStart"/>
+        <w:t>достаточно</w:t>
+      </w:r>
       <w:r>
         <w:rPr>
           <w:sz w:val="27"/>
           <w:szCs w:val="27"/>
           <w:shd w:val="clear" w:color="auto" w:fill="FFFFFF"/>
         </w:rPr>
-        <w:t>Generate</w:t>
-      </w:r>
-      <w:proofErr w:type="spellEnd"/>
+        <w:t xml:space="preserve"> перейти в редактор Control Rig</w:t>
+      </w:r>
       <w:r>
         <w:rPr>
           <w:sz w:val="27"/>
           <w:szCs w:val="27"/>
           <w:shd w:val="clear" w:color="auto" w:fill="FFFFFF"/>
         </w:rPr>
-        <w:t xml:space="preserve"> </w:t>
-      </w:r>
-      <w:proofErr w:type="spellStart"/>
+        <w:t xml:space="preserve"> (</w:t>
+      </w:r>
       <w:r>
         <w:rPr>
           <w:sz w:val="27"/>
           <w:szCs w:val="27"/>
           <w:shd w:val="clear" w:color="auto" w:fill="FFFFFF"/>
         </w:rPr>
-        <w:t>Retargeter</w:t>
-      </w:r>
-      <w:proofErr w:type="spellEnd"/>
+        <w:t>см. рисунок 1</w:t>
+      </w:r>
       <w:r>
         <w:rPr>
           <w:sz w:val="27"/>
           <w:szCs w:val="27"/>
           <w:shd w:val="clear" w:color="auto" w:fill="FFFFFF"/>
         </w:rPr>
-        <w:t xml:space="preserve"> этот процесс стал более простым и менее непредсказуемым в контексте результирующей анимации.</w:t>
+        <w:t>)</w:t>
+      </w:r>
+      <w:r>
+        <w:rPr>
+          <w:sz w:val="27"/>
+          <w:szCs w:val="27"/>
+          <w:shd w:val="clear" w:color="auto" w:fill="FFFFFF"/>
+        </w:rPr>
+        <w:t xml:space="preserve">. </w:t>
       </w:r>
     </w:p>
     <w:p>
       <w:pPr>
         <w:ind w:firstLine="711"/>
+        <w:jc w:val="center"/>
         <w:rPr>
           <w:sz w:val="27"/>
           <w:szCs w:val="27"/>
@@ -3440,17 +3351,9 @@
           <w:shd w:val="clear" w:color="auto" w:fill="FFFFFF"/>
         </w:rPr>
         <w:drawing>
-          <wp:anchor distT="0" distB="0" distL="114300" distR="114300" simplePos="0" relativeHeight="251704320" behindDoc="0" locked="0" layoutInCell="1" allowOverlap="1" wp14:anchorId="6D3BB279" wp14:editId="63069AA8">
-            <wp:simplePos x="0" y="0"/>
-            <wp:positionH relativeFrom="column">
-              <wp:posOffset>78814</wp:posOffset>
-            </wp:positionH>
-            <wp:positionV relativeFrom="paragraph">
-              <wp:posOffset>576920</wp:posOffset>
-            </wp:positionV>
-            <wp:extent cx="5946775" cy="2849245"/>
-            <wp:effectExtent l="0" t="0" r="0" b="8255"/>
-            <wp:wrapTopAndBottom/>
+          <wp:inline distT="0" distB="0" distL="0" distR="0" wp14:anchorId="36EAE58E" wp14:editId="0FC16B8E">
+            <wp:extent cx="5648575" cy="2706370"/>
+            <wp:effectExtent l="0" t="0" r="9525" b="0"/>
             <wp:docPr id="38" name="Рисунок 38" descr="Control Rig"/>
             <wp:cNvGraphicFramePr>
               <a:graphicFrameLocks xmlns:a="http://schemas.openxmlformats.org/drawingml/2006/main" noChangeAspect="1"/>
@@ -3480,7 +3383,7 @@
                   <pic:spPr bwMode="auto">
                     <a:xfrm>
                       <a:off x="0" y="0"/>
-                      <a:ext cx="5946775" cy="2849245"/>
+                      <a:ext cx="5650800" cy="2707436"/>
                     </a:xfrm>
                     <a:prstGeom prst="rect">
                       <a:avLst/>
@@ -3493,100 +3396,216 @@
                 </pic:pic>
               </a:graphicData>
             </a:graphic>
-            <wp14:sizeRelH relativeFrom="margin">
-              <wp14:pctWidth>0</wp14:pctWidth>
-            </wp14:sizeRelH>
-            <wp14:sizeRelV relativeFrom="margin">
-              <wp14:pctHeight>0</wp14:pctHeight>
-            </wp14:sizeRelV>
-          </wp:anchor>
+          </wp:inline>
         </w:drawing>
       </w:r>
-      <w:r>
-        <w:rPr>
-          <w:b/>
-          <w:bCs/>
+    </w:p>
+    <w:p>
+      <w:pPr>
+        <w:ind w:firstLine="1"/>
+        <w:jc w:val="center"/>
+        <w:rPr>
+          <w:lang w:val="en-US"/>
+        </w:rPr>
+      </w:pPr>
+      <w:r>
+        <w:t xml:space="preserve">Рисунок 1 – Окно редактора </w:t>
+      </w:r>
+      <w:r>
+        <w:rPr>
+          <w:lang w:val="en-US"/>
+        </w:rPr>
+        <w:t>Control</w:t>
+      </w:r>
+      <w:r>
+        <w:t xml:space="preserve"> </w:t>
+      </w:r>
+      <w:r>
+        <w:rPr>
+          <w:lang w:val="en-US"/>
+        </w:rPr>
+        <w:t>Rig</w:t>
+      </w:r>
+    </w:p>
+    <w:p>
+      <w:pPr>
+        <w:ind w:right="-566" w:hanging="1416"/>
+        <w:jc w:val="center"/>
+      </w:pPr>
+    </w:p>
+    <w:p>
+      <w:pPr>
+        <w:ind w:firstLine="711"/>
+        <w:rPr>
           <w:sz w:val="27"/>
           <w:szCs w:val="27"/>
           <w:shd w:val="clear" w:color="auto" w:fill="FFFFFF"/>
         </w:rPr>
-        <w:t>И</w:t>
-      </w:r>
-      <w:r>
-        <w:rPr>
-          <w:b/>
-          <w:bCs/>
+      </w:pPr>
+      <w:r>
+        <w:rPr>
           <w:sz w:val="27"/>
           <w:szCs w:val="27"/>
           <w:shd w:val="clear" w:color="auto" w:fill="FFFFFF"/>
         </w:rPr>
-        <w:t>зменения в </w:t>
-      </w:r>
-      <w:r>
-        <w:rPr>
-          <w:b/>
-          <w:bCs/>
+        <w:lastRenderedPageBreak/>
+        <w:t xml:space="preserve">В </w:t>
+      </w:r>
+      <w:r>
+        <w:rPr>
+          <w:sz w:val="27"/>
+          <w:szCs w:val="27"/>
+          <w:shd w:val="clear" w:color="auto" w:fill="FFFFFF"/>
+        </w:rPr>
+        <w:t>данном редакторе</w:t>
+      </w:r>
+      <w:r>
+        <w:rPr>
+          <w:sz w:val="27"/>
+          <w:szCs w:val="27"/>
+          <w:shd w:val="clear" w:color="auto" w:fill="FFFFFF"/>
+        </w:rPr>
+        <w:t xml:space="preserve"> создаются контролеры, с помощью которых можно управлять различными частями тела персонажа. В прошлых версиях </w:t>
+      </w:r>
+      <w:r>
+        <w:rPr>
+          <w:sz w:val="27"/>
+          <w:szCs w:val="27"/>
+          <w:shd w:val="clear" w:color="auto" w:fill="FFFFFF"/>
+        </w:rPr>
+        <w:t>этот</w:t>
+      </w:r>
+      <w:r>
+        <w:rPr>
+          <w:sz w:val="27"/>
+          <w:szCs w:val="27"/>
+          <w:shd w:val="clear" w:color="auto" w:fill="FFFFFF"/>
+        </w:rPr>
+        <w:t xml:space="preserve"> редактор</w:t>
+      </w:r>
+      <w:r>
+        <w:rPr>
+          <w:sz w:val="27"/>
+          <w:szCs w:val="27"/>
+          <w:shd w:val="clear" w:color="auto" w:fill="FFFFFF"/>
+        </w:rPr>
+        <w:t xml:space="preserve"> был очень неудобен, и поэтому мало кото им пользовался.</w:t>
+      </w:r>
+      <w:r>
+        <w:rPr>
+          <w:sz w:val="27"/>
+          <w:szCs w:val="27"/>
+          <w:shd w:val="clear" w:color="auto" w:fill="FFFFFF"/>
+        </w:rPr>
+        <w:t xml:space="preserve"> </w:t>
+      </w:r>
+      <w:r>
+        <w:rPr>
+          <w:sz w:val="27"/>
+          <w:szCs w:val="27"/>
+          <w:shd w:val="clear" w:color="auto" w:fill="FFFFFF"/>
+        </w:rPr>
+        <w:t>В</w:t>
+      </w:r>
+      <w:r>
+        <w:rPr>
+          <w:sz w:val="27"/>
+          <w:szCs w:val="27"/>
+          <w:shd w:val="clear" w:color="auto" w:fill="FFFFFF"/>
+        </w:rPr>
+        <w:t xml:space="preserve"> этом же обновлении, он стал намного дружелюбнее</w:t>
+      </w:r>
+      <w:r>
+        <w:rPr>
+          <w:sz w:val="27"/>
+          <w:szCs w:val="27"/>
+          <w:shd w:val="clear" w:color="auto" w:fill="FFFFFF"/>
+        </w:rPr>
+        <w:t xml:space="preserve"> к пользователю</w:t>
+      </w:r>
+      <w:r>
+        <w:rPr>
+          <w:sz w:val="27"/>
+          <w:szCs w:val="27"/>
+          <w:shd w:val="clear" w:color="auto" w:fill="FFFFFF"/>
+        </w:rPr>
+        <w:t xml:space="preserve">. Теперь просто </w:t>
+      </w:r>
+      <w:r>
+        <w:rPr>
+          <w:sz w:val="27"/>
+          <w:szCs w:val="27"/>
+          <w:shd w:val="clear" w:color="auto" w:fill="FFFFFF"/>
+        </w:rPr>
+        <w:t>для работы достаточно перенести нужные контроллеры на модель и все начнет работать.</w:t>
+      </w:r>
+    </w:p>
+    <w:p>
+      <w:pPr>
+        <w:ind w:firstLine="711"/>
+        <w:rPr>
+          <w:sz w:val="27"/>
+          <w:szCs w:val="27"/>
+          <w:shd w:val="clear" w:color="auto" w:fill="FFFFFF"/>
+        </w:rPr>
+      </w:pPr>
+      <w:r>
+        <w:rPr>
+          <w:sz w:val="27"/>
+          <w:szCs w:val="27"/>
+          <w:shd w:val="clear" w:color="auto" w:fill="FFFFFF"/>
+        </w:rPr>
+        <w:t>Также</w:t>
+      </w:r>
+      <w:r>
+        <w:rPr>
+          <w:sz w:val="27"/>
+          <w:szCs w:val="27"/>
+          <w:shd w:val="clear" w:color="auto" w:fill="FFFFFF"/>
+        </w:rPr>
+        <w:t xml:space="preserve"> использовать </w:t>
+      </w:r>
+      <w:r>
+        <w:rPr>
           <w:sz w:val="27"/>
           <w:szCs w:val="27"/>
           <w:shd w:val="clear" w:color="auto" w:fill="FFFFFF"/>
           <w:lang w:val="en-US"/>
         </w:rPr>
-        <w:t>C</w:t>
-      </w:r>
-      <w:proofErr w:type="spellStart"/>
-      <w:r>
-        <w:rPr>
-          <w:b/>
-          <w:bCs/>
+        <w:t>Control</w:t>
+      </w:r>
+      <w:r>
+        <w:rPr>
           <w:sz w:val="27"/>
           <w:szCs w:val="27"/>
           <w:shd w:val="clear" w:color="auto" w:fill="FFFFFF"/>
         </w:rPr>
-        <w:t>ontrol</w:t>
-      </w:r>
-      <w:proofErr w:type="spellEnd"/>
-      <w:r>
-        <w:rPr>
-          <w:b/>
-          <w:bCs/>
-          <w:sz w:val="27"/>
-          <w:szCs w:val="27"/>
-          <w:shd w:val="clear" w:color="auto" w:fill="FFFFFF"/>
-        </w:rPr>
         <w:t xml:space="preserve"> </w:t>
       </w:r>
       <w:r>
         <w:rPr>
-          <w:b/>
-          <w:bCs/>
           <w:sz w:val="27"/>
           <w:szCs w:val="27"/>
           <w:shd w:val="clear" w:color="auto" w:fill="FFFFFF"/>
           <w:lang w:val="en-US"/>
         </w:rPr>
-        <w:t>R</w:t>
-      </w:r>
-      <w:proofErr w:type="spellStart"/>
-      <w:r>
-        <w:rPr>
-          <w:b/>
-          <w:bCs/>
+        <w:t>Rig</w:t>
+      </w:r>
+      <w:r>
+        <w:rPr>
           <w:sz w:val="27"/>
           <w:szCs w:val="27"/>
           <w:shd w:val="clear" w:color="auto" w:fill="FFFFFF"/>
         </w:rPr>
-        <w:t>ig</w:t>
-      </w:r>
-      <w:proofErr w:type="spellEnd"/>
-      <w:r>
-        <w:rPr>
-          <w:b/>
-          <w:bCs/>
+        <w:t xml:space="preserve"> можно не </w:t>
+      </w:r>
+      <w:r>
+        <w:rPr>
           <w:sz w:val="27"/>
           <w:szCs w:val="27"/>
           <w:shd w:val="clear" w:color="auto" w:fill="FFFFFF"/>
         </w:rPr>
-        <w:t xml:space="preserve"> </w:t>
+        <w:t>«</w:t>
       </w:r>
       <w:r>
         <w:rPr>
@@ -3594,17 +3613,15 @@
           <w:szCs w:val="27"/>
           <w:shd w:val="clear" w:color="auto" w:fill="FFFFFF"/>
         </w:rPr>
-        <w:t>теперь позволяют</w:t>
-      </w:r>
-      <w:r>
-        <w:rPr>
-          <w:b/>
-          <w:bCs/>
+        <w:t>запекая</w:t>
+      </w:r>
+      <w:r>
+        <w:rPr>
           <w:sz w:val="27"/>
           <w:szCs w:val="27"/>
           <w:shd w:val="clear" w:color="auto" w:fill="FFFFFF"/>
         </w:rPr>
-        <w:t xml:space="preserve"> </w:t>
+        <w:t>»</w:t>
       </w:r>
       <w:r>
         <w:rPr>
@@ -3612,7 +3629,7 @@
           <w:szCs w:val="27"/>
           <w:shd w:val="clear" w:color="auto" w:fill="FFFFFF"/>
         </w:rPr>
-        <w:t xml:space="preserve">начать анимировать, не выходя их UE, </w:t>
+        <w:t xml:space="preserve"> анимацию в отдельные ключи. </w:t>
       </w:r>
       <w:r>
         <w:rPr>
@@ -3620,215 +3637,7 @@
           <w:szCs w:val="27"/>
           <w:shd w:val="clear" w:color="auto" w:fill="FFFFFF"/>
         </w:rPr>
-        <w:t>достаточно</w:t>
-      </w:r>
-      <w:r>
-        <w:rPr>
-          <w:sz w:val="27"/>
-          <w:szCs w:val="27"/>
-          <w:shd w:val="clear" w:color="auto" w:fill="FFFFFF"/>
-        </w:rPr>
-        <w:t xml:space="preserve"> перейти в редактор Control </w:t>
-      </w:r>
-      <w:proofErr w:type="spellStart"/>
-      <w:r>
-        <w:rPr>
-          <w:sz w:val="27"/>
-          <w:szCs w:val="27"/>
-          <w:shd w:val="clear" w:color="auto" w:fill="FFFFFF"/>
-        </w:rPr>
-        <w:t>Rig</w:t>
-      </w:r>
-      <w:proofErr w:type="spellEnd"/>
-      <w:r>
-        <w:rPr>
-          <w:sz w:val="27"/>
-          <w:szCs w:val="27"/>
-          <w:shd w:val="clear" w:color="auto" w:fill="FFFFFF"/>
-        </w:rPr>
-        <w:t xml:space="preserve"> (</w:t>
-      </w:r>
-      <w:r>
-        <w:rPr>
-          <w:sz w:val="27"/>
-          <w:szCs w:val="27"/>
-          <w:shd w:val="clear" w:color="auto" w:fill="FFFFFF"/>
-        </w:rPr>
-        <w:t>см. рисунок 1</w:t>
-      </w:r>
-      <w:r>
-        <w:rPr>
-          <w:sz w:val="27"/>
-          <w:szCs w:val="27"/>
-          <w:shd w:val="clear" w:color="auto" w:fill="FFFFFF"/>
-        </w:rPr>
-        <w:t>)</w:t>
-      </w:r>
-      <w:r>
-        <w:rPr>
-          <w:sz w:val="27"/>
-          <w:szCs w:val="27"/>
-          <w:shd w:val="clear" w:color="auto" w:fill="FFFFFF"/>
-        </w:rPr>
-        <w:t xml:space="preserve">. </w:t>
-      </w:r>
-    </w:p>
-    <w:p>
-      <w:pPr>
-        <w:spacing w:before="240"/>
-        <w:ind w:right="-566" w:hanging="1416"/>
-        <w:jc w:val="center"/>
-      </w:pPr>
-      <w:r>
-        <w:t xml:space="preserve">Рисунок 1 – Окно редактора </w:t>
-      </w:r>
-      <w:r>
-        <w:rPr>
-          <w:lang w:val="en-US"/>
-        </w:rPr>
-        <w:t>Control</w:t>
-      </w:r>
-      <w:r>
-        <w:t xml:space="preserve"> </w:t>
-      </w:r>
-      <w:r>
-        <w:rPr>
-          <w:lang w:val="en-US"/>
-        </w:rPr>
-        <w:t>Rig</w:t>
-      </w:r>
-    </w:p>
-    <w:p>
-      <w:pPr>
-        <w:ind w:firstLine="711"/>
-        <w:rPr>
-          <w:sz w:val="27"/>
-          <w:szCs w:val="27"/>
-          <w:shd w:val="clear" w:color="auto" w:fill="FFFFFF"/>
-        </w:rPr>
-      </w:pPr>
-      <w:r>
-        <w:rPr>
-          <w:sz w:val="27"/>
-          <w:szCs w:val="27"/>
-          <w:shd w:val="clear" w:color="auto" w:fill="FFFFFF"/>
-        </w:rPr>
-        <w:lastRenderedPageBreak/>
-        <w:t xml:space="preserve">В </w:t>
-      </w:r>
-      <w:r>
-        <w:rPr>
-          <w:sz w:val="27"/>
-          <w:szCs w:val="27"/>
-          <w:shd w:val="clear" w:color="auto" w:fill="FFFFFF"/>
-        </w:rPr>
-        <w:t>данном редакторе</w:t>
-      </w:r>
-      <w:r>
-        <w:rPr>
-          <w:sz w:val="27"/>
-          <w:szCs w:val="27"/>
-          <w:shd w:val="clear" w:color="auto" w:fill="FFFFFF"/>
-        </w:rPr>
-        <w:t xml:space="preserve"> создаются контролеры, с помощью которых можно управлять различными частями тела персонажа. В прошлых версиях </w:t>
-      </w:r>
-      <w:r>
-        <w:rPr>
-          <w:sz w:val="27"/>
-          <w:szCs w:val="27"/>
-          <w:shd w:val="clear" w:color="auto" w:fill="FFFFFF"/>
-        </w:rPr>
-        <w:t>этот</w:t>
-      </w:r>
-      <w:r>
-        <w:rPr>
-          <w:sz w:val="27"/>
-          <w:szCs w:val="27"/>
-          <w:shd w:val="clear" w:color="auto" w:fill="FFFFFF"/>
-        </w:rPr>
-        <w:t xml:space="preserve"> редактор</w:t>
-      </w:r>
-      <w:r>
-        <w:rPr>
-          <w:sz w:val="27"/>
-          <w:szCs w:val="27"/>
-          <w:shd w:val="clear" w:color="auto" w:fill="FFFFFF"/>
-        </w:rPr>
-        <w:t xml:space="preserve"> был очень неудобен, и поэтому мало кото им пользовался.</w:t>
-      </w:r>
-      <w:r>
-        <w:rPr>
-          <w:sz w:val="27"/>
-          <w:szCs w:val="27"/>
-          <w:shd w:val="clear" w:color="auto" w:fill="FFFFFF"/>
-        </w:rPr>
-        <w:t xml:space="preserve"> </w:t>
-      </w:r>
-      <w:r>
-        <w:rPr>
-          <w:sz w:val="27"/>
-          <w:szCs w:val="27"/>
-          <w:shd w:val="clear" w:color="auto" w:fill="FFFFFF"/>
-        </w:rPr>
-        <w:t>В</w:t>
-      </w:r>
-      <w:r>
-        <w:rPr>
-          <w:sz w:val="27"/>
-          <w:szCs w:val="27"/>
-          <w:shd w:val="clear" w:color="auto" w:fill="FFFFFF"/>
-        </w:rPr>
-        <w:t xml:space="preserve"> этом же обновлении, он стал намного дружелюбнее</w:t>
-      </w:r>
-      <w:r>
-        <w:rPr>
-          <w:sz w:val="27"/>
-          <w:szCs w:val="27"/>
-          <w:shd w:val="clear" w:color="auto" w:fill="FFFFFF"/>
-        </w:rPr>
-        <w:t xml:space="preserve"> к пользователю</w:t>
-      </w:r>
-      <w:r>
-        <w:rPr>
-          <w:sz w:val="27"/>
-          <w:szCs w:val="27"/>
-          <w:shd w:val="clear" w:color="auto" w:fill="FFFFFF"/>
-        </w:rPr>
-        <w:t xml:space="preserve">. Теперь просто </w:t>
-      </w:r>
-      <w:r>
-        <w:rPr>
-          <w:sz w:val="27"/>
-          <w:szCs w:val="27"/>
-          <w:shd w:val="clear" w:color="auto" w:fill="FFFFFF"/>
-        </w:rPr>
-        <w:t>для работы достаточно перенести нужные контроллеры на модель и все начнет работать.</w:t>
-      </w:r>
-    </w:p>
-    <w:p>
-      <w:pPr>
-        <w:ind w:firstLine="711"/>
-        <w:rPr>
-          <w:sz w:val="27"/>
-          <w:szCs w:val="27"/>
-          <w:shd w:val="clear" w:color="auto" w:fill="FFFFFF"/>
-        </w:rPr>
-      </w:pPr>
-      <w:r>
-        <w:rPr>
-          <w:sz w:val="27"/>
-          <w:szCs w:val="27"/>
-          <w:shd w:val="clear" w:color="auto" w:fill="FFFFFF"/>
-        </w:rPr>
-        <w:t>Также</w:t>
-      </w:r>
-      <w:r>
-        <w:rPr>
-          <w:sz w:val="27"/>
-          <w:szCs w:val="27"/>
-          <w:shd w:val="clear" w:color="auto" w:fill="FFFFFF"/>
-        </w:rPr>
-        <w:t xml:space="preserve"> использовать </w:t>
+        <w:t xml:space="preserve">Для этого можно добавить </w:t>
       </w:r>
       <w:r>
         <w:rPr>
@@ -3862,7 +3671,7 @@
           <w:szCs w:val="27"/>
           <w:shd w:val="clear" w:color="auto" w:fill="FFFFFF"/>
         </w:rPr>
-        <w:t xml:space="preserve"> можно не </w:t>
+        <w:t xml:space="preserve"> </w:t>
       </w:r>
       <w:r>
         <w:rPr>
@@ -3870,7 +3679,7 @@
           <w:szCs w:val="27"/>
           <w:shd w:val="clear" w:color="auto" w:fill="FFFFFF"/>
         </w:rPr>
-        <w:t>«</w:t>
+        <w:t xml:space="preserve">как отдельный слой и </w:t>
       </w:r>
       <w:r>
         <w:rPr>
@@ -3878,7 +3687,7 @@
           <w:szCs w:val="27"/>
           <w:shd w:val="clear" w:color="auto" w:fill="FFFFFF"/>
         </w:rPr>
-        <w:t>запекая</w:t>
+        <w:t xml:space="preserve">изменять </w:t>
       </w:r>
       <w:r>
         <w:rPr>
@@ -3886,103 +3695,104 @@
           <w:szCs w:val="27"/>
           <w:shd w:val="clear" w:color="auto" w:fill="FFFFFF"/>
         </w:rPr>
-        <w:t>»</w:t>
-      </w:r>
-      <w:r>
-        <w:rPr>
-          <w:sz w:val="27"/>
-          <w:szCs w:val="27"/>
-          <w:shd w:val="clear" w:color="auto" w:fill="FFFFFF"/>
-        </w:rPr>
-        <w:t xml:space="preserve"> анимацию в отдельные ключи. </w:t>
-      </w:r>
-      <w:r>
-        <w:rPr>
-          <w:sz w:val="27"/>
-          <w:szCs w:val="27"/>
-          <w:shd w:val="clear" w:color="auto" w:fill="FFFFFF"/>
-        </w:rPr>
-        <w:t xml:space="preserve">Для этого можно добавить </w:t>
-      </w:r>
-      <w:r>
-        <w:rPr>
-          <w:sz w:val="27"/>
-          <w:szCs w:val="27"/>
-          <w:shd w:val="clear" w:color="auto" w:fill="FFFFFF"/>
+        <w:t xml:space="preserve">анимацию, не используя сторонний софт. </w:t>
+      </w:r>
+    </w:p>
+    <w:p>
+      <w:pPr>
+        <w:ind w:left="-284" w:firstLine="710"/>
+      </w:pPr>
+      <w:r>
+        <w:rPr>
+          <w:b/>
+          <w:bCs/>
+        </w:rPr>
+        <w:t>Анимация</w:t>
+      </w:r>
+      <w:r>
+        <w:rPr>
+          <w:b/>
+          <w:bCs/>
+        </w:rPr>
+        <w:t xml:space="preserve"> </w:t>
+      </w:r>
+      <w:r>
+        <w:t xml:space="preserve">в </w:t>
+      </w:r>
+      <w:r>
+        <w:rPr>
           <w:lang w:val="en-US"/>
         </w:rPr>
-        <w:t>Control</w:t>
-      </w:r>
-      <w:r>
-        <w:rPr>
-          <w:sz w:val="27"/>
-          <w:szCs w:val="27"/>
-          <w:shd w:val="clear" w:color="auto" w:fill="FFFFFF"/>
-        </w:rPr>
+        <w:t>Unreal</w:t>
+      </w:r>
+      <w:r>
         <w:t xml:space="preserve"> </w:t>
       </w:r>
       <w:r>
         <w:rPr>
-          <w:sz w:val="27"/>
-          <w:szCs w:val="27"/>
-          <w:shd w:val="clear" w:color="auto" w:fill="FFFFFF"/>
           <w:lang w:val="en-US"/>
         </w:rPr>
-        <w:t>Rig</w:t>
-      </w:r>
-      <w:r>
-        <w:rPr>
-          <w:sz w:val="27"/>
-          <w:szCs w:val="27"/>
-          <w:shd w:val="clear" w:color="auto" w:fill="FFFFFF"/>
-        </w:rPr>
-        <w:t xml:space="preserve"> </w:t>
-      </w:r>
-      <w:r>
-        <w:rPr>
-          <w:sz w:val="27"/>
-          <w:szCs w:val="27"/>
-          <w:shd w:val="clear" w:color="auto" w:fill="FFFFFF"/>
-        </w:rPr>
-        <w:t xml:space="preserve">как отдельный слой и </w:t>
-      </w:r>
-      <w:r>
-        <w:rPr>
-          <w:sz w:val="27"/>
-          <w:szCs w:val="27"/>
-          <w:shd w:val="clear" w:color="auto" w:fill="FFFFFF"/>
-        </w:rPr>
-        <w:t xml:space="preserve">изменять </w:t>
-      </w:r>
-      <w:r>
-        <w:rPr>
-          <w:sz w:val="27"/>
-          <w:szCs w:val="27"/>
-          <w:shd w:val="clear" w:color="auto" w:fill="FFFFFF"/>
-        </w:rPr>
-        <w:t xml:space="preserve">анимацию, не используя сторонний софт. </w:t>
+        <w:t>Engine</w:t>
+      </w:r>
+      <w:r>
+        <w:t xml:space="preserve"> 5.4</w:t>
+      </w:r>
+      <w:r>
+        <w:t xml:space="preserve"> дополнилась новой технологией</w:t>
+      </w:r>
+      <w:r>
+        <w:t xml:space="preserve"> Motion Matching</w:t>
+      </w:r>
+      <w:r>
+        <w:t xml:space="preserve">, </w:t>
+      </w:r>
+      <w:r>
+        <w:t xml:space="preserve">вместо ручной настройки </w:t>
+      </w:r>
+      <w:r>
+        <w:t>анимации пользователем, автоматически</w:t>
+      </w:r>
+      <w:r>
+        <w:t xml:space="preserve"> выбирает</w:t>
+      </w:r>
+      <w:r>
+        <w:t>ся</w:t>
+      </w:r>
+      <w:r>
+        <w:t xml:space="preserve"> подходящ</w:t>
+      </w:r>
+      <w:r>
+        <w:t>ая</w:t>
+      </w:r>
+      <w:r>
+        <w:t xml:space="preserve"> анимаци</w:t>
+      </w:r>
+      <w:r>
+        <w:t>я</w:t>
+      </w:r>
+      <w:r>
+        <w:t>. Прыжки, падения, сложные элементы передвижения – все это берет</w:t>
+      </w:r>
+      <w:r>
+        <w:t>ся</w:t>
+      </w:r>
+      <w:r>
+        <w:t xml:space="preserve"> из базы данных. А для плавных переходов вся траектория просчитывается заранее. </w:t>
       </w:r>
     </w:p>
     <w:p>
       <w:pPr>
         <w:ind w:left="-284" w:firstLine="710"/>
+        <w:jc w:val="center"/>
       </w:pPr>
       <w:r>
         <w:rPr>
           <w:noProof/>
         </w:rPr>
         <w:drawing>
-          <wp:anchor distT="0" distB="0" distL="114300" distR="114300" simplePos="0" relativeHeight="251705344" behindDoc="0" locked="0" layoutInCell="1" allowOverlap="1" wp14:anchorId="00F39252" wp14:editId="5763B2BC">
-            <wp:simplePos x="0" y="0"/>
-            <wp:positionH relativeFrom="column">
-              <wp:posOffset>354935</wp:posOffset>
-            </wp:positionH>
-            <wp:positionV relativeFrom="paragraph">
-              <wp:posOffset>1538605</wp:posOffset>
-            </wp:positionV>
+          <wp:inline distT="0" distB="0" distL="0" distR="0" wp14:anchorId="3BEBEEB3" wp14:editId="653115E7">
             <wp:extent cx="5014595" cy="2741930"/>
             <wp:effectExtent l="0" t="0" r="0" b="1270"/>
-            <wp:wrapTopAndBottom/>
             <wp:docPr id="39" name="Рисунок 39" descr="Анимации Unreal Engine"/>
             <wp:cNvGraphicFramePr>
               <a:graphicFrameLocks xmlns:a="http://schemas.openxmlformats.org/drawingml/2006/main" noChangeAspect="1"/>
@@ -4028,96 +3838,32 @@
                 </pic:pic>
               </a:graphicData>
             </a:graphic>
-            <wp14:sizeRelH relativeFrom="margin">
-              <wp14:pctWidth>0</wp14:pctWidth>
-            </wp14:sizeRelH>
-            <wp14:sizeRelV relativeFrom="margin">
-              <wp14:pctHeight>0</wp14:pctHeight>
-            </wp14:sizeRelV>
-          </wp:anchor>
+          </wp:inline>
         </w:drawing>
       </w:r>
-      <w:r>
-        <w:rPr>
-          <w:b/>
-          <w:bCs/>
-        </w:rPr>
-        <w:t>Анимация</w:t>
-      </w:r>
-      <w:r>
-        <w:rPr>
-          <w:b/>
-          <w:bCs/>
-        </w:rPr>
-        <w:t xml:space="preserve"> </w:t>
-      </w:r>
-      <w:r>
-        <w:t xml:space="preserve">в </w:t>
-      </w:r>
-      <w:r>
-        <w:rPr>
-          <w:lang w:val="en-US"/>
-        </w:rPr>
-        <w:t>Unreal</w:t>
-      </w:r>
-      <w:r>
-        <w:t xml:space="preserve"> </w:t>
-      </w:r>
-      <w:r>
-        <w:rPr>
-          <w:lang w:val="en-US"/>
-        </w:rPr>
-        <w:t>Engine</w:t>
-      </w:r>
-      <w:r>
-        <w:t xml:space="preserve"> 5.4</w:t>
-      </w:r>
-      <w:r>
-        <w:t xml:space="preserve"> дополнилась новой технологией</w:t>
-      </w:r>
-      <w:r>
-        <w:t xml:space="preserve"> Motion </w:t>
-      </w:r>
-      <w:proofErr w:type="spellStart"/>
-      <w:r>
-        <w:t>Matching</w:t>
-      </w:r>
-      <w:proofErr w:type="spellEnd"/>
-      <w:r>
-        <w:t xml:space="preserve">, </w:t>
-      </w:r>
-      <w:r>
-        <w:t xml:space="preserve">вместо ручной настройки </w:t>
-      </w:r>
-      <w:r>
-        <w:t>анимации пользователем, автоматически</w:t>
-      </w:r>
-      <w:r>
-        <w:t xml:space="preserve"> выбирает</w:t>
-      </w:r>
-      <w:r>
-        <w:t>ся</w:t>
-      </w:r>
-      <w:r>
-        <w:t xml:space="preserve"> подходящ</w:t>
-      </w:r>
-      <w:r>
-        <w:t>ая</w:t>
-      </w:r>
-      <w:r>
-        <w:t xml:space="preserve"> анимаци</w:t>
-      </w:r>
-      <w:r>
-        <w:t>я</w:t>
-      </w:r>
-      <w:r>
-        <w:t>. Прыжки, падения, сложные элементы передвижения – все это берет</w:t>
-      </w:r>
-      <w:r>
-        <w:t>ся</w:t>
-      </w:r>
-      <w:r>
-        <w:t xml:space="preserve"> из базы данных. А для плавных переходов вся траектория просчитывается заранее. </w:t>
+    </w:p>
+    <w:p>
+      <w:pPr>
+        <w:ind w:firstLine="1"/>
+        <w:jc w:val="center"/>
+      </w:pPr>
+      <w:r>
+        <w:t xml:space="preserve">Рисунок </w:t>
+      </w:r>
+      <w:r>
+        <w:t>2</w:t>
+      </w:r>
+      <w:r>
+        <w:t xml:space="preserve"> – Окно редактора анимации с набором</w:t>
+      </w:r>
+    </w:p>
+    <w:p>
+      <w:pPr>
+        <w:ind w:firstLine="1"/>
+        <w:jc w:val="center"/>
+      </w:pPr>
+      <w:r>
+        <w:t xml:space="preserve"> пресетов из базы данных</w:t>
       </w:r>
     </w:p>
     <w:p>
@@ -4125,55 +3871,13 @@
         <w:ind w:right="-566" w:hanging="1416"/>
         <w:jc w:val="center"/>
       </w:pPr>
-      <w:r>
-        <w:t xml:space="preserve">Рисунок </w:t>
-      </w:r>
-      <w:r>
-        <w:t>2</w:t>
-      </w:r>
-      <w:r>
-        <w:t xml:space="preserve"> – Окно редактора анимации с набором</w:t>
-      </w:r>
-    </w:p>
-    <w:p>
-      <w:pPr>
-        <w:ind w:right="-566" w:hanging="1416"/>
-        <w:jc w:val="center"/>
-      </w:pPr>
-      <w:r>
-        <w:t xml:space="preserve"> </w:t>
-      </w:r>
-      <w:proofErr w:type="spellStart"/>
-      <w:r>
-        <w:t>пресетов</w:t>
-      </w:r>
-      <w:proofErr w:type="spellEnd"/>
-      <w:r>
-        <w:t xml:space="preserve"> из базы данных</w:t>
-      </w:r>
     </w:p>
     <w:p>
       <w:pPr>
         <w:ind w:left="-284" w:firstLine="710"/>
       </w:pPr>
       <w:r>
-        <w:t xml:space="preserve">В этом же году, эпики добавят </w:t>
-      </w:r>
-      <w:proofErr w:type="spellStart"/>
-      <w:r>
-        <w:t>пресеты</w:t>
-      </w:r>
-      <w:proofErr w:type="spellEnd"/>
-      <w:r>
-        <w:t xml:space="preserve"> 500 бесплатных </w:t>
-      </w:r>
-      <w:proofErr w:type="spellStart"/>
-      <w:r>
-        <w:t>анимаций</w:t>
-      </w:r>
-      <w:proofErr w:type="spellEnd"/>
-      <w:r>
-        <w:t>, AAA-качества</w:t>
+        <w:t>В этом же году, эпики добавят пресеты 500 бесплатных анимаций, AAA-качества</w:t>
       </w:r>
       <w:r>
         <w:t xml:space="preserve"> (см. рисунок 2),</w:t>
@@ -4193,16 +3897,6 @@
       <w:r>
         <w:t>.</w:t>
       </w:r>
-    </w:p>
-    <w:p>
-      <w:pPr>
-        <w:ind w:firstLine="711"/>
-        <w:rPr>
-          <w:sz w:val="27"/>
-          <w:szCs w:val="27"/>
-          <w:shd w:val="clear" w:color="auto" w:fill="FFFFFF"/>
-        </w:rPr>
-      </w:pPr>
     </w:p>
     <w:p>
       <w:pPr>
@@ -4258,37 +3952,12 @@
           <w:numId w:val="26"/>
         </w:numPr>
       </w:pPr>
-      <w:proofErr w:type="spellStart"/>
       <w:r>
         <w:rPr>
           <w:b/>
           <w:bCs/>
         </w:rPr>
-        <w:t>Modular</w:t>
-      </w:r>
-      <w:proofErr w:type="spellEnd"/>
-      <w:r>
-        <w:rPr>
-          <w:b/>
-          <w:bCs/>
-        </w:rPr>
-        <w:t xml:space="preserve"> Control </w:t>
-      </w:r>
-      <w:proofErr w:type="spellStart"/>
-      <w:r>
-        <w:rPr>
-          <w:b/>
-          <w:bCs/>
-        </w:rPr>
-        <w:t>Rig</w:t>
-      </w:r>
-      <w:proofErr w:type="spellEnd"/>
-      <w:r>
-        <w:rPr>
-          <w:b/>
-          <w:bCs/>
-        </w:rPr>
-        <w:t>.</w:t>
+        <w:t>Modular Control Rig.</w:t>
       </w:r>
       <w:r>
         <w:t> Инструмент для более интуитивной настройки рига отдельных частей тела.</w:t>
@@ -4301,48 +3970,15 @@
           <w:numId w:val="26"/>
         </w:numPr>
       </w:pPr>
-      <w:proofErr w:type="spellStart"/>
       <w:r>
         <w:rPr>
           <w:b/>
           <w:bCs/>
         </w:rPr>
-        <w:t>Automatic</w:t>
-      </w:r>
-      <w:proofErr w:type="spellEnd"/>
-      <w:r>
-        <w:rPr>
-          <w:b/>
-          <w:bCs/>
-        </w:rPr>
-        <w:t xml:space="preserve"> </w:t>
-      </w:r>
-      <w:proofErr w:type="spellStart"/>
-      <w:r>
-        <w:rPr>
-          <w:b/>
-          <w:bCs/>
-        </w:rPr>
-        <w:t>Retargeting</w:t>
-      </w:r>
-      <w:proofErr w:type="spellEnd"/>
-      <w:r>
-        <w:rPr>
-          <w:b/>
-          <w:bCs/>
-        </w:rPr>
-        <w:t>.</w:t>
-      </w:r>
-      <w:r>
-        <w:t xml:space="preserve"> Функция для более быстрого перенаправления </w:t>
-      </w:r>
-      <w:proofErr w:type="spellStart"/>
-      <w:r>
-        <w:t>анимаций</w:t>
-      </w:r>
-      <w:proofErr w:type="spellEnd"/>
-      <w:r>
-        <w:t xml:space="preserve"> для двуногих персонажей.</w:t>
+        <w:t>Automatic Retargeting.</w:t>
+      </w:r>
+      <w:r>
+        <w:t> Функция для более быстрого перенаправления анимаций для двуногих персонажей.</w:t>
       </w:r>
     </w:p>
     <w:p>
@@ -4357,23 +3993,7 @@
           <w:b/>
           <w:bCs/>
         </w:rPr>
-        <w:t xml:space="preserve">Новые функции </w:t>
-      </w:r>
-      <w:proofErr w:type="spellStart"/>
-      <w:r>
-        <w:rPr>
-          <w:b/>
-          <w:bCs/>
-        </w:rPr>
-        <w:t>Skeletal</w:t>
-      </w:r>
-      <w:proofErr w:type="spellEnd"/>
-      <w:r>
-        <w:rPr>
-          <w:b/>
-          <w:bCs/>
-        </w:rPr>
-        <w:t xml:space="preserve"> Editor</w:t>
+        <w:t>Новые функции Skeletal Editor</w:t>
       </w:r>
       <w:r>
         <w:t>. Упрощают деформацию меша во время движения, например при скручивании туловища. Также можно изменять формы отдельных участков полигональной сетки.</w:t>
@@ -4391,34 +4011,10 @@
           <w:b/>
           <w:bCs/>
         </w:rPr>
-        <w:t xml:space="preserve">Обновление интерфейса </w:t>
-      </w:r>
-      <w:proofErr w:type="spellStart"/>
-      <w:r>
-        <w:rPr>
-          <w:b/>
-          <w:bCs/>
-        </w:rPr>
-        <w:t>Sequencer</w:t>
-      </w:r>
-      <w:proofErr w:type="spellEnd"/>
-      <w:r>
-        <w:rPr>
-          <w:b/>
-          <w:bCs/>
-        </w:rPr>
-        <w:t>.</w:t>
-      </w:r>
-      <w:r>
-        <w:t xml:space="preserve"> UI стал более интуитивным, появилась поддержка создания </w:t>
-      </w:r>
-      <w:proofErr w:type="spellStart"/>
-      <w:r>
-        <w:t>кастомных</w:t>
-      </w:r>
-      <w:proofErr w:type="spellEnd"/>
-      <w:r>
-        <w:t xml:space="preserve"> инструментов анимации для продвинутых пользователей.</w:t>
+        <w:t>Обновление интерфейса Sequencer.</w:t>
+      </w:r>
+      <w:r>
+        <w:t> UI стал более интуитивным, появилась поддержка создания кастомных инструментов анимации для продвинутых пользователей.</w:t>
       </w:r>
     </w:p>
     <w:p>
@@ -4433,39 +4029,7 @@
           <w:b/>
           <w:bCs/>
         </w:rPr>
-        <w:t xml:space="preserve">Фреймворк для </w:t>
-      </w:r>
-      <w:proofErr w:type="spellStart"/>
-      <w:r>
-        <w:rPr>
-          <w:b/>
-          <w:bCs/>
-        </w:rPr>
-        <w:t>геймплейной</w:t>
-      </w:r>
-      <w:proofErr w:type="spellEnd"/>
-      <w:r>
-        <w:rPr>
-          <w:b/>
-          <w:bCs/>
-        </w:rPr>
-        <w:t xml:space="preserve"> анимации Motion </w:t>
-      </w:r>
-      <w:proofErr w:type="spellStart"/>
-      <w:r>
-        <w:rPr>
-          <w:b/>
-          <w:bCs/>
-        </w:rPr>
-        <w:t>Matching</w:t>
-      </w:r>
-      <w:proofErr w:type="spellEnd"/>
-      <w:r>
-        <w:rPr>
-          <w:b/>
-          <w:bCs/>
-        </w:rPr>
-        <w:t>.</w:t>
+        <w:t>Фреймворк для геймплейной анимации Motion Matching.</w:t>
       </w:r>
       <w:r>
         <w:t> </w:t>
@@ -4474,23 +4038,7 @@
         <w:t>С</w:t>
       </w:r>
       <w:r>
-        <w:t xml:space="preserve">истема Motion </w:t>
-      </w:r>
-      <w:proofErr w:type="spellStart"/>
-      <w:r>
-        <w:t>Matching</w:t>
-      </w:r>
-      <w:proofErr w:type="spellEnd"/>
-      <w:r>
-        <w:t xml:space="preserve"> может проанализировать информацию о движении персонажа в игре и подобрать подходящие движения из библиотеки заранее подготовленных </w:t>
-      </w:r>
-      <w:proofErr w:type="spellStart"/>
-      <w:r>
-        <w:t>анимаций</w:t>
-      </w:r>
-      <w:proofErr w:type="spellEnd"/>
-      <w:r>
-        <w:t>.</w:t>
+        <w:t>истема Motion Matching может проанализировать информацию о движении персонажа в игре и подобрать подходящие движения из библиотеки заранее подготовленных анимаций.</w:t>
       </w:r>
     </w:p>
     <w:p>
@@ -4505,39 +4053,7 @@
           <w:b/>
           <w:bCs/>
         </w:rPr>
-        <w:t xml:space="preserve">Новая экспериментальная функция </w:t>
-      </w:r>
-      <w:proofErr w:type="spellStart"/>
-      <w:r>
-        <w:rPr>
-          <w:b/>
-          <w:bCs/>
-        </w:rPr>
-        <w:t>Tessellation</w:t>
-      </w:r>
-      <w:proofErr w:type="spellEnd"/>
-      <w:r>
-        <w:rPr>
-          <w:b/>
-          <w:bCs/>
-        </w:rPr>
-        <w:t xml:space="preserve"> для технологии </w:t>
-      </w:r>
-      <w:proofErr w:type="spellStart"/>
-      <w:r>
-        <w:rPr>
-          <w:b/>
-          <w:bCs/>
-        </w:rPr>
-        <w:t>Nanite</w:t>
-      </w:r>
-      <w:proofErr w:type="spellEnd"/>
-      <w:r>
-        <w:rPr>
-          <w:b/>
-          <w:bCs/>
-        </w:rPr>
-        <w:t>.</w:t>
+        <w:t>Новая экспериментальная функция Tessellation для технологии Nanite.</w:t>
       </w:r>
       <w:r>
         <w:t> Добавляет мелкие детали (трещины и неровности) во время рендеринга без изменения исходной полигональной сетки.</w:t>
@@ -4555,39 +4071,7 @@
           <w:b/>
           <w:bCs/>
         </w:rPr>
-        <w:t xml:space="preserve">Улучшение стабильности и производительности </w:t>
-      </w:r>
-      <w:proofErr w:type="spellStart"/>
-      <w:r>
-        <w:rPr>
-          <w:b/>
-          <w:bCs/>
-        </w:rPr>
-        <w:t>Temporal</w:t>
-      </w:r>
-      <w:proofErr w:type="spellEnd"/>
-      <w:r>
-        <w:rPr>
-          <w:b/>
-          <w:bCs/>
-        </w:rPr>
-        <w:t xml:space="preserve"> Super </w:t>
-      </w:r>
-      <w:proofErr w:type="spellStart"/>
-      <w:r>
-        <w:rPr>
-          <w:b/>
-          <w:bCs/>
-        </w:rPr>
-        <w:t>Resolution</w:t>
-      </w:r>
-      <w:proofErr w:type="spellEnd"/>
-      <w:r>
-        <w:rPr>
-          <w:b/>
-          <w:bCs/>
-        </w:rPr>
-        <w:t>.</w:t>
+        <w:t>Улучшение стабильности и производительности Temporal Super Resolution.</w:t>
       </w:r>
       <w:r>
         <w:t> Также добавлены новые режимы визуализации для более точной настройки и отладки этой системы.</w:t>
@@ -4615,7 +4099,6 @@
         </w:rPr>
         <w:t xml:space="preserve"> </w:t>
       </w:r>
-      <w:proofErr w:type="spellStart"/>
       <w:r>
         <w:rPr>
           <w:b/>
@@ -4623,7 +4106,6 @@
         </w:rPr>
         <w:t>нодов</w:t>
       </w:r>
-      <w:proofErr w:type="spellEnd"/>
       <w:r>
         <w:rPr>
           <w:b/>
@@ -4639,15 +4121,7 @@
         <w:t> </w:t>
       </w:r>
       <w:r>
-        <w:t xml:space="preserve">Позволяет рендерить отдельные элементы сцены с помощью построения сети </w:t>
-      </w:r>
-      <w:proofErr w:type="spellStart"/>
-      <w:r>
-        <w:t>нодов</w:t>
-      </w:r>
-      <w:proofErr w:type="spellEnd"/>
-      <w:r>
-        <w:t>, что упрощает рабочий процесс, в который вовлечено много специалистов.</w:t>
+        <w:t>Позволяет рендерить отдельные элементы сцены с помощью построения сети нодов, что упрощает рабочий процесс, в который вовлечено много специалистов.</w:t>
       </w:r>
     </w:p>
     <w:p>
@@ -4673,13 +4147,8 @@
       <w:r>
         <w:t xml:space="preserve">Таким образом </w:t>
       </w:r>
-      <w:proofErr w:type="spellStart"/>
-      <w:r>
-        <w:t>Unreal</w:t>
-      </w:r>
-      <w:proofErr w:type="spellEnd"/>
-      <w:r>
-        <w:t xml:space="preserve"> Engine делает очень большие шаги, чтобы стать монополистом на рынке. На сегодняшний день, не выходя из одной программы можно реализовать практически любые задачи от создания игры на любую платформу, до создания кино.</w:t>
+      <w:r>
+        <w:t>Unreal Engine делает очень большие шаги, чтобы стать монополистом на рынке. На сегодняшний день, не выходя из одной программы можно реализовать практически любые задачи от создания игры на любую платформу, до создания кино.</w:t>
       </w:r>
     </w:p>
     <w:p>
@@ -4714,15 +4183,7 @@
       </w:pPr>
       <w:r>
         <w:tab/>
-        <w:t xml:space="preserve">Для учебной разработки был выбран тип разрабатываемой игры от третьего лица и с определенным набором действий для персонажей: ходьба, бег, перекаты, удар, блок. Была разработана программа на C++ для </w:t>
-      </w:r>
-      <w:proofErr w:type="spellStart"/>
-      <w:r>
-        <w:t>Unreal</w:t>
-      </w:r>
-      <w:proofErr w:type="spellEnd"/>
-      <w:r>
-        <w:t xml:space="preserve"> Engine 4.2, которая управляет действиями персонажей, считывает нажатие определенных клавиш игроком и создает неплохой прототип боевой системы, способный в дальнейшем вырасти до уровня неплохой трехмерной игры.</w:t>
+        <w:t>Для учебной разработки был выбран тип разрабатываемой игры от третьего лица и с определенным набором действий для персонажей: ходьба, бег, перекаты, удар, блок. Была разработана программа на C++ для Unreal Engine 4.2, которая управляет действиями персонажей, считывает нажатие определенных клавиш игроком и создает неплохой прототип боевой системы, способный в дальнейшем вырасти до уровня неплохой трехмерной игры.</w:t>
       </w:r>
     </w:p>
     <w:p>
@@ -4731,23 +4192,7 @@
       </w:pPr>
       <w:r>
         <w:tab/>
-        <w:t xml:space="preserve">Перед непосредственной разработкой был проведен анализ уже существующих аналогов в жанре </w:t>
-      </w:r>
-      <w:proofErr w:type="spellStart"/>
-      <w:r>
-        <w:t>action</w:t>
-      </w:r>
-      <w:proofErr w:type="spellEnd"/>
-      <w:r>
-        <w:t xml:space="preserve"> RPG от разных разработчиков. Обзор проводился для двух игр класса </w:t>
-      </w:r>
-      <w:proofErr w:type="spellStart"/>
-      <w:r>
-        <w:t>action</w:t>
-      </w:r>
-      <w:proofErr w:type="spellEnd"/>
-      <w:r>
-        <w:t xml:space="preserve"> RPG: </w:t>
+        <w:t xml:space="preserve">Перед непосредственной разработкой был проведен анализ уже существующих аналогов в жанре action RPG от разных разработчиков. Обзор проводился для двух игр класса action RPG: </w:t>
       </w:r>
       <w:r>
         <w:rPr>
@@ -4758,37 +4203,8 @@
       <w:r>
         <w:t xml:space="preserve"> </w:t>
       </w:r>
-      <w:proofErr w:type="spellStart"/>
-      <w:r>
-        <w:t>Witcher</w:t>
-      </w:r>
-      <w:proofErr w:type="spellEnd"/>
-      <w:r>
-        <w:t xml:space="preserve"> III: Wild </w:t>
-      </w:r>
-      <w:proofErr w:type="spellStart"/>
-      <w:r>
-        <w:t>Hunt</w:t>
-      </w:r>
-      <w:proofErr w:type="spellEnd"/>
-      <w:r>
-        <w:t xml:space="preserve"> от польского разработчика CD Project Red и </w:t>
-      </w:r>
-      <w:proofErr w:type="spellStart"/>
-      <w:r>
-        <w:t>Elden</w:t>
-      </w:r>
-      <w:proofErr w:type="spellEnd"/>
-      <w:r>
-        <w:t xml:space="preserve"> Ring от японской компании </w:t>
-      </w:r>
-      <w:proofErr w:type="spellStart"/>
-      <w:r>
-        <w:t>FromSoftware</w:t>
-      </w:r>
-      <w:proofErr w:type="spellEnd"/>
-      <w:r>
-        <w:t>.</w:t>
+      <w:r>
+        <w:t>Witcher III: Wild Hunt от польского разработчика CD Project Red и Elden Ring от японской компании FromSoftware.</w:t>
       </w:r>
     </w:p>
     <w:p>
@@ -5037,27 +4453,24 @@
       <w:r>
         <w:t xml:space="preserve"> </w:t>
       </w:r>
-      <w:proofErr w:type="spellStart"/>
-      <w:r>
-        <w:t>Witcher</w:t>
-      </w:r>
-      <w:proofErr w:type="spellEnd"/>
-      <w:r>
-        <w:t xml:space="preserve"> III: Wild </w:t>
-      </w:r>
-      <w:proofErr w:type="spellStart"/>
-      <w:r>
-        <w:t>Hunt</w:t>
-      </w:r>
-      <w:proofErr w:type="spellEnd"/>
-    </w:p>
-    <w:p>
-      <w:r>
-        <w:t xml:space="preserve">Хотя в игре и присутствует большое количество разнообразного оружия, но движения персонажа практически не зависят от того, чем он вооружен (за исключением малого количества особых инструментов), что делает бои, в некоторый момент игры, довольно однообразными. Смена оружия обусловлена </w:t>
+      <w:r>
+        <w:t>Witcher III: Wild Hunt</w:t>
+      </w:r>
+    </w:p>
+    <w:p>
+      <w:pPr>
+        <w:spacing w:before="240"/>
+        <w:ind w:right="-566" w:hanging="1416"/>
+        <w:jc w:val="center"/>
+      </w:pPr>
+    </w:p>
+    <w:p>
+      <w:r>
+        <w:t xml:space="preserve">Хотя в игре и присутствует большое количество разнообразного оружия, но движения персонажа практически не зависят от того, чем он вооружен (за исключением малого количества особых инструментов), что делает бои, в </w:t>
       </w:r>
       <w:r>
         <w:lastRenderedPageBreak/>
-        <w:t>только тем, что некоторые противники более восприимчивы к оружию определенного типа: монстров нужно бить серебряным оружием, а людей - стальным.</w:t>
+        <w:t>некоторый момент игры, довольно однообразными. Смена оружия обусловлена только тем, что некоторые противники более восприимчивы к оружию определенного типа: монстров нужно бить серебряным оружием, а людей - стальным.</w:t>
       </w:r>
     </w:p>
     <w:p>
@@ -5066,16 +4479,16 @@
           <w:noProof/>
         </w:rPr>
         <w:drawing>
-          <wp:anchor distT="114300" distB="114300" distL="114300" distR="114300" simplePos="0" relativeHeight="251699200" behindDoc="0" locked="0" layoutInCell="1" hidden="0" allowOverlap="1" wp14:anchorId="337C9B5A" wp14:editId="0503F33B">
+          <wp:anchor distT="114300" distB="114300" distL="114300" distR="114300" simplePos="0" relativeHeight="251699200" behindDoc="0" locked="0" layoutInCell="1" hidden="0" allowOverlap="1" wp14:anchorId="337C9B5A" wp14:editId="45C9EAE4">
             <wp:simplePos x="0" y="0"/>
             <wp:positionH relativeFrom="column">
-              <wp:posOffset>-232410</wp:posOffset>
+              <wp:posOffset>-118110</wp:posOffset>
             </wp:positionH>
             <wp:positionV relativeFrom="paragraph">
-              <wp:posOffset>2225040</wp:posOffset>
+              <wp:posOffset>2192655</wp:posOffset>
             </wp:positionV>
-            <wp:extent cx="6280785" cy="2581275"/>
-            <wp:effectExtent l="0" t="0" r="5715" b="9525"/>
+            <wp:extent cx="5848350" cy="2403475"/>
+            <wp:effectExtent l="0" t="0" r="0" b="0"/>
             <wp:wrapTopAndBottom/>
             <wp:docPr id="29" name="image5.png"/>
             <wp:cNvGraphicFramePr/>
@@ -5096,7 +4509,7 @@
                   <pic:spPr>
                     <a:xfrm>
                       <a:off x="0" y="0"/>
-                      <a:ext cx="6280785" cy="2581275"/>
+                      <a:ext cx="5848350" cy="2403475"/>
                     </a:xfrm>
                     <a:prstGeom prst="rect">
                       <a:avLst/>
@@ -5106,6 +4519,12 @@
                 </pic:pic>
               </a:graphicData>
             </a:graphic>
+            <wp14:sizeRelH relativeFrom="margin">
+              <wp14:pctWidth>0</wp14:pctWidth>
+            </wp14:sizeRelH>
+            <wp14:sizeRelV relativeFrom="margin">
+              <wp14:pctHeight>0</wp14:pctHeight>
+            </wp14:sizeRelV>
           </wp:anchor>
         </w:drawing>
       </w:r>
@@ -5145,16 +4564,13 @@
         <w:t>4</w:t>
       </w:r>
       <w:r>
-        <w:t xml:space="preserve"> – Упрощенная диаграмма возможных состояний игрового персонажа в игре The </w:t>
-      </w:r>
-      <w:proofErr w:type="spellStart"/>
-      <w:r>
-        <w:t>Witcher</w:t>
-      </w:r>
-      <w:proofErr w:type="spellEnd"/>
-      <w:r>
-        <w:t xml:space="preserve"> III</w:t>
-      </w:r>
+        <w:t xml:space="preserve"> – Упрощенная диаграмма возможных состояний игрового персонажа в игре The Witcher III</w:t>
+      </w:r>
+    </w:p>
+    <w:p>
+      <w:pPr>
+        <w:jc w:val="center"/>
+      </w:pPr>
     </w:p>
     <w:p>
       <w:r>
@@ -5163,11 +4579,9 @@
       <w:r>
         <w:t>«</w:t>
       </w:r>
-      <w:proofErr w:type="spellStart"/>
       <w:r>
         <w:t>глифов</w:t>
       </w:r>
-      <w:proofErr w:type="spellEnd"/>
       <w:r>
         <w:t>»</w:t>
       </w:r>
@@ -5187,16 +4601,16 @@
           <w:noProof/>
         </w:rPr>
         <w:drawing>
-          <wp:anchor distT="114300" distB="114300" distL="114300" distR="114300" simplePos="0" relativeHeight="251697152" behindDoc="0" locked="0" layoutInCell="1" hidden="0" allowOverlap="1" wp14:anchorId="3BDC6C80" wp14:editId="5F86C0CD">
+          <wp:anchor distT="114300" distB="114300" distL="114300" distR="114300" simplePos="0" relativeHeight="251697152" behindDoc="0" locked="0" layoutInCell="1" hidden="0" allowOverlap="1" wp14:anchorId="3BDC6C80" wp14:editId="27BC63B0">
             <wp:simplePos x="0" y="0"/>
             <wp:positionH relativeFrom="column">
-              <wp:posOffset>-228600</wp:posOffset>
+              <wp:posOffset>-41910</wp:posOffset>
             </wp:positionH>
             <wp:positionV relativeFrom="paragraph">
-              <wp:posOffset>2491740</wp:posOffset>
+              <wp:posOffset>2493645</wp:posOffset>
             </wp:positionV>
-            <wp:extent cx="6280785" cy="2581275"/>
-            <wp:effectExtent l="0" t="0" r="0" b="0"/>
+            <wp:extent cx="5678170" cy="2333625"/>
+            <wp:effectExtent l="0" t="0" r="0" b="9525"/>
             <wp:wrapTopAndBottom distT="114300" distB="114300"/>
             <wp:docPr id="21" name="image5.png"/>
             <wp:cNvGraphicFramePr/>
@@ -5217,7 +4631,7 @@
                   <pic:spPr>
                     <a:xfrm>
                       <a:off x="0" y="0"/>
-                      <a:ext cx="6280785" cy="2581275"/>
+                      <a:ext cx="5678170" cy="2333625"/>
                     </a:xfrm>
                     <a:prstGeom prst="rect">
                       <a:avLst/>
@@ -5227,6 +4641,12 @@
                 </pic:pic>
               </a:graphicData>
             </a:graphic>
+            <wp14:sizeRelH relativeFrom="margin">
+              <wp14:pctWidth>0</wp14:pctWidth>
+            </wp14:sizeRelH>
+            <wp14:sizeRelV relativeFrom="margin">
+              <wp14:pctHeight>0</wp14:pctHeight>
+            </wp14:sizeRelV>
           </wp:anchor>
         </w:drawing>
       </w:r>
@@ -5275,16 +4695,13 @@
         <w:t>5</w:t>
       </w:r>
       <w:r>
-        <w:t xml:space="preserve"> – Упрощенная диаграмма состояний возможного поведения противника в игре The </w:t>
-      </w:r>
-      <w:proofErr w:type="spellStart"/>
-      <w:r>
-        <w:t>Witcher</w:t>
-      </w:r>
-      <w:proofErr w:type="spellEnd"/>
-      <w:r>
-        <w:t xml:space="preserve"> III</w:t>
-      </w:r>
+        <w:t xml:space="preserve"> – Упрощенная диаграмма состояний возможного поведения противника в игре The Witcher III</w:t>
+      </w:r>
+    </w:p>
+    <w:p>
+      <w:pPr>
+        <w:jc w:val="center"/>
+      </w:pPr>
     </w:p>
     <w:p>
       <w:r>
@@ -5560,6 +4977,9 @@
     <w:p>
       <w:pPr>
         <w:jc w:val="center"/>
+        <w:rPr>
+          <w:lang w:val="en-US"/>
+        </w:rPr>
       </w:pPr>
       <w:r>
         <w:t xml:space="preserve">Рисунок </w:t>
@@ -5593,6 +5013,11 @@
       </w:r>
     </w:p>
     <w:p>
+      <w:pPr>
+        <w:jc w:val="center"/>
+      </w:pPr>
+    </w:p>
+    <w:p>
       <w:r>
         <w:t xml:space="preserve">В игре есть различные классы, зависящие от наиболее развитых характеристик, основанные на силе, стойкости, ловкости, магии или вере. </w:t>
       </w:r>
@@ -5608,11 +5033,11 @@
     </w:p>
     <w:p>
       <w:r>
-        <w:t xml:space="preserve">Как и классов, в игре присутствует огромное количество различного вооружения: мечи (коротки, средние, двуручные и просто гигантские), ножи, копья, цепы, когти, дубины, луки, арбалеты, магические посохи. При этом каждое оружие имеет три типа атаки: слабый удар, сильный удар (который можно </w:t>
+        <w:t xml:space="preserve">Как и классов, в игре присутствует огромное количество различного вооружения: мечи (коротки, средние, двуручные и просто гигантские), ножи, копья, цепы, когти, дубины, луки, арбалеты, магические посохи. При этом каждое </w:t>
       </w:r>
       <w:r>
         <w:lastRenderedPageBreak/>
-        <w:t>дополнительно зарядить) и специальный прием, который можно изменить и наделить особыми свойствами. Помимо этого, герой может держать оружие как в одной, так и в двух руках, отчего изменяется сила удара и свойства блока. Держа основное оружие в одной руке, вторая может быть занята дальнобойным оружием (например арбалетом или магическим посохом) или щитом, блокировка которым дает защитные показатели намного выше, чем блок оружием в двух руках.</w:t>
+        <w:t>оружие имеет три типа атаки: слабый удар, сильный удар (который можно дополнительно зарядить) и специальный прием, который можно изменить и наделить особыми свойствами. Помимо этого, герой может держать оружие как в одной, так и в двух руках, отчего изменяется сила удара и свойства блока. Держа основное оружие в одной руке, вторая может быть занята дальнобойным оружием (например арбалетом или магическим посохом) или щитом, блокировка которым дает защитные показатели намного выше, чем блок оружием в двух руках.</w:t>
       </w:r>
     </w:p>
     <w:p>
@@ -5653,15 +5078,15 @@
           <w:noProof/>
         </w:rPr>
         <w:drawing>
-          <wp:anchor distT="114300" distB="114300" distL="114300" distR="114300" simplePos="0" relativeHeight="251703296" behindDoc="0" locked="0" layoutInCell="1" hidden="0" allowOverlap="1" wp14:anchorId="04873471" wp14:editId="14122DF1">
+          <wp:anchor distT="114300" distB="114300" distL="114300" distR="114300" simplePos="0" relativeHeight="251703296" behindDoc="0" locked="0" layoutInCell="1" hidden="0" allowOverlap="1" wp14:anchorId="04873471" wp14:editId="3A016F28">
             <wp:simplePos x="0" y="0"/>
             <wp:positionH relativeFrom="column">
-              <wp:posOffset>-152400</wp:posOffset>
+              <wp:posOffset>281940</wp:posOffset>
             </wp:positionH>
             <wp:positionV relativeFrom="paragraph">
-              <wp:posOffset>2258695</wp:posOffset>
+              <wp:posOffset>2184400</wp:posOffset>
             </wp:positionV>
-            <wp:extent cx="6120455" cy="2578100"/>
+            <wp:extent cx="5524500" cy="2326640"/>
             <wp:effectExtent l="0" t="0" r="0" b="0"/>
             <wp:wrapTopAndBottom distT="114300" distB="114300"/>
             <wp:docPr id="37" name="image2.png"/>
@@ -5683,7 +5108,7 @@
                   <pic:spPr>
                     <a:xfrm>
                       <a:off x="0" y="0"/>
-                      <a:ext cx="6120455" cy="2578100"/>
+                      <a:ext cx="5524500" cy="2326640"/>
                     </a:xfrm>
                     <a:prstGeom prst="rect">
                       <a:avLst/>
@@ -5693,6 +5118,12 @@
                 </pic:pic>
               </a:graphicData>
             </a:graphic>
+            <wp14:sizeRelH relativeFrom="margin">
+              <wp14:pctWidth>0</wp14:pctWidth>
+            </wp14:sizeRelH>
+            <wp14:sizeRelV relativeFrom="margin">
+              <wp14:pctHeight>0</wp14:pctHeight>
+            </wp14:sizeRelV>
           </wp:anchor>
         </w:drawing>
       </w:r>
@@ -5865,15 +5296,7 @@
         <w:t>’</w:t>
       </w:r>
       <w:r>
-        <w:t xml:space="preserve">ы для анимации имеют аналогичную структуру и используют в своей основе правила конечных автоматов, чтобы переключаться между различными </w:t>
-      </w:r>
-      <w:proofErr w:type="spellStart"/>
-      <w:r>
-        <w:t>анимациями</w:t>
-      </w:r>
-      <w:proofErr w:type="spellEnd"/>
-      <w:r>
-        <w:t xml:space="preserve">. Находясь </w:t>
+        <w:t xml:space="preserve">ы для анимации имеют аналогичную структуру и используют в своей основе правила конечных автоматов, чтобы переключаться между различными анимациями. Находясь </w:t>
       </w:r>
       <w:r>
         <w:t>в одном состоянии,</w:t>
@@ -5912,167 +5335,83 @@
     </w:p>
     <w:p>
       <w:r>
-        <w:t xml:space="preserve">Для реализации анимации в </w:t>
-      </w:r>
-      <w:proofErr w:type="spellStart"/>
-      <w:r>
-        <w:t>Unreal</w:t>
-      </w:r>
-      <w:proofErr w:type="spellEnd"/>
-      <w:r>
-        <w:t xml:space="preserve"> Engine были использованы анимации и Animation </w:t>
-      </w:r>
-      <w:proofErr w:type="spellStart"/>
-      <w:r>
-        <w:t>Blueprint</w:t>
-      </w:r>
-      <w:proofErr w:type="spellEnd"/>
+        <w:t>Для реализации анимации в Unreal Engine были использованы анимации и Animation Blueprint</w:t>
+      </w:r>
       <w:r>
         <w:t xml:space="preserve"> </w:t>
       </w:r>
       <w:r>
-        <w:t xml:space="preserve">(AB), отвечающий за логику анимации. Для AB характерны две составляющие: </w:t>
-      </w:r>
-      <w:proofErr w:type="spellStart"/>
-      <w:r>
-        <w:t>EventGraph</w:t>
-      </w:r>
-      <w:proofErr w:type="spellEnd"/>
-      <w:r>
-        <w:t xml:space="preserve"> и </w:t>
-      </w:r>
-      <w:proofErr w:type="spellStart"/>
-      <w:r>
-        <w:t>AnimGraph</w:t>
-      </w:r>
-      <w:proofErr w:type="spellEnd"/>
+        <w:t xml:space="preserve">(AB), отвечающий за логику анимации. Для AB характерны две составляющие: EventGraph и AnimGraph. EventGraph отвечает за изменения самого AB, вычисляет локальные переменные. AnimGraph необходим для построения логики </w:t>
+      </w:r>
+      <w:r>
+        <w:t>анимации</w:t>
+      </w:r>
+      <w:r>
+        <w:t>, характеризуется состояниями, которые могут быть как просто анимациями так и сложными blend-анимациями; и связями, на которые накладываются некие условия.</w:t>
+      </w:r>
+      <w:r>
+        <w:t xml:space="preserve"> </w:t>
+      </w:r>
+      <w:r>
+        <w:t>На рисунк</w:t>
+      </w:r>
+      <w:r>
+        <w:t>ах</w:t>
+      </w:r>
+      <w:r>
+        <w:t xml:space="preserve"> </w:t>
+      </w:r>
+      <w:r>
+        <w:t>20</w:t>
+      </w:r>
+      <w:r>
+        <w:t xml:space="preserve">, </w:t>
+      </w:r>
+      <w:r>
+        <w:t>21</w:t>
+      </w:r>
+      <w:r>
+        <w:t xml:space="preserve">, </w:t>
+      </w:r>
+      <w:r>
+        <w:t>2</w:t>
+      </w:r>
+      <w:r>
+        <w:t>2</w:t>
+      </w:r>
+      <w:r>
+        <w:t xml:space="preserve"> </w:t>
+      </w:r>
+      <w:r>
+        <w:t>приведены EventGraph и AnimGraph для персонажа и противника</w:t>
+      </w:r>
       <w:r>
         <w:t xml:space="preserve">. </w:t>
       </w:r>
-      <w:proofErr w:type="spellStart"/>
-      <w:r>
-        <w:t>EventGraph</w:t>
-      </w:r>
-      <w:proofErr w:type="spellEnd"/>
-      <w:r>
-        <w:t xml:space="preserve"> отвечает за изменения самого AB, вычисляет локальные переменные. </w:t>
-      </w:r>
-      <w:proofErr w:type="spellStart"/>
-      <w:r>
-        <w:t>AnimGraph</w:t>
-      </w:r>
-      <w:proofErr w:type="spellEnd"/>
-      <w:r>
-        <w:t xml:space="preserve"> необходим для построения логики </w:t>
-      </w:r>
-      <w:r>
-        <w:t>анимации</w:t>
-      </w:r>
-      <w:r>
-        <w:t xml:space="preserve">, характеризуется состояниями, которые могут быть как просто </w:t>
-      </w:r>
-      <w:proofErr w:type="spellStart"/>
-      <w:proofErr w:type="gramStart"/>
-      <w:r>
-        <w:t>анимациями</w:t>
-      </w:r>
-      <w:proofErr w:type="spellEnd"/>
-      <w:proofErr w:type="gramEnd"/>
-      <w:r>
-        <w:t xml:space="preserve"> так и сложными </w:t>
-      </w:r>
-      <w:proofErr w:type="spellStart"/>
-      <w:r>
-        <w:t>blend-анимациями</w:t>
-      </w:r>
-      <w:proofErr w:type="spellEnd"/>
-      <w:r>
-        <w:t>; и связями, на которые накладываются некие условия.</w:t>
+      <w:r>
+        <w:rPr>
+          <w:lang w:val="en-US"/>
+        </w:rPr>
+        <w:t>Event</w:t>
       </w:r>
       <w:r>
         <w:t xml:space="preserve"> </w:t>
       </w:r>
       <w:r>
-        <w:t>На рисунк</w:t>
-      </w:r>
-      <w:r>
-        <w:t>ах</w:t>
+        <w:rPr>
+          <w:lang w:val="en-US"/>
+        </w:rPr>
+        <w:t>Graph</w:t>
       </w:r>
       <w:r>
         <w:t xml:space="preserve"> </w:t>
       </w:r>
       <w:r>
-        <w:t>20</w:t>
-      </w:r>
-      <w:r>
-        <w:t xml:space="preserve">, </w:t>
-      </w:r>
-      <w:r>
-        <w:t>21</w:t>
-      </w:r>
-      <w:r>
-        <w:t xml:space="preserve">, </w:t>
-      </w:r>
-      <w:r>
-        <w:t>2</w:t>
-      </w:r>
-      <w:r>
-        <w:t>2</w:t>
-      </w:r>
-      <w:r>
-        <w:t xml:space="preserve"> </w:t>
-      </w:r>
-      <w:r>
-        <w:t xml:space="preserve">приведены </w:t>
-      </w:r>
-      <w:proofErr w:type="spellStart"/>
-      <w:r>
-        <w:t>EventGraph</w:t>
-      </w:r>
-      <w:proofErr w:type="spellEnd"/>
-      <w:r>
-        <w:t xml:space="preserve"> и </w:t>
-      </w:r>
-      <w:proofErr w:type="spellStart"/>
-      <w:r>
-        <w:t>AnimGraph</w:t>
-      </w:r>
-      <w:proofErr w:type="spellEnd"/>
-      <w:r>
-        <w:t xml:space="preserve"> для персонажа и противника</w:t>
-      </w:r>
-      <w:r>
-        <w:t xml:space="preserve">. </w:t>
-      </w:r>
-      <w:r>
-        <w:rPr>
-          <w:lang w:val="en-US"/>
-        </w:rPr>
-        <w:t>Event</w:t>
-      </w:r>
-      <w:r>
-        <w:t xml:space="preserve"> </w:t>
-      </w:r>
-      <w:r>
-        <w:rPr>
-          <w:lang w:val="en-US"/>
-        </w:rPr>
-        <w:t>Graph</w:t>
-      </w:r>
-      <w:r>
-        <w:t xml:space="preserve"> </w:t>
-      </w:r>
-      <w:r>
         <w:t>будет</w:t>
       </w:r>
       <w:r>
-        <w:t xml:space="preserve"> </w:t>
-      </w:r>
-      <w:proofErr w:type="spellStart"/>
-      <w:r>
-        <w:t>идентичн</w:t>
-      </w:r>
-      <w:proofErr w:type="spellEnd"/>
+        <w:t xml:space="preserve"> идентичн</w:t>
+      </w:r>
       <w:r>
         <w:t xml:space="preserve"> для обоих </w:t>
       </w:r>
@@ -6086,25 +5425,15 @@
       <w:r>
         <w:t xml:space="preserve">том, к какому типу будет приведена переменная </w:t>
       </w:r>
-      <w:proofErr w:type="spellStart"/>
-      <w:r>
-        <w:t>character</w:t>
-      </w:r>
-      <w:proofErr w:type="spellEnd"/>
-      <w:r>
-        <w:t>, п</w:t>
+      <w:r>
+        <w:t>character, п</w:t>
       </w:r>
       <w:r>
         <w:t>редставляющая собой ссылку на другого персонажа в</w:t>
       </w:r>
       <w:r>
-        <w:t xml:space="preserve"> </w:t>
-      </w:r>
-      <w:proofErr w:type="spellStart"/>
-      <w:r>
-        <w:t>Blueprin</w:t>
-      </w:r>
-      <w:proofErr w:type="spellEnd"/>
+        <w:t xml:space="preserve"> Blueprin</w:t>
+      </w:r>
       <w:r>
         <w:rPr>
           <w:lang w:val="en-US"/>
@@ -6209,14 +5538,12 @@
       <w:r>
         <w:t xml:space="preserve"> – </w:t>
       </w:r>
-      <w:proofErr w:type="spellStart"/>
       <w:r>
         <w:rPr>
           <w:lang w:val="en-US"/>
         </w:rPr>
         <w:t>EventGraph</w:t>
       </w:r>
-      <w:proofErr w:type="spellEnd"/>
       <w:r>
         <w:t xml:space="preserve"> </w:t>
       </w:r>
@@ -6225,14 +5552,19 @@
       </w:r>
     </w:p>
     <w:p>
-      <w:proofErr w:type="spellStart"/>
+      <w:pPr>
+        <w:spacing w:before="240"/>
+        <w:ind w:left="-1701" w:right="-566" w:firstLine="0"/>
+        <w:jc w:val="center"/>
+      </w:pPr>
+    </w:p>
+    <w:p>
       <w:r>
         <w:rPr>
           <w:lang w:val="en-US"/>
         </w:rPr>
         <w:t>AnimGraph</w:t>
       </w:r>
-      <w:proofErr w:type="spellEnd"/>
       <w:r>
         <w:t xml:space="preserve"> </w:t>
       </w:r>
@@ -6261,15 +5593,7 @@
         <w:t xml:space="preserve"> 11</w:t>
       </w:r>
       <w:r>
-        <w:t xml:space="preserve">, как видно количество и сложность переключения между </w:t>
-      </w:r>
-      <w:proofErr w:type="spellStart"/>
-      <w:r>
-        <w:t>анимациями</w:t>
-      </w:r>
-      <w:proofErr w:type="spellEnd"/>
-      <w:r>
-        <w:t xml:space="preserve"> игрового персонажа больше, так как и набор его действий шире, и они зависят от действий реального игрока.</w:t>
+        <w:t>, как видно количество и сложность переключения между анимациями игрового персонажа больше, так как и набор его действий шире, и они зависят от действий реального игрока.</w:t>
       </w:r>
     </w:p>
     <w:p>
@@ -6280,40 +5604,11 @@
       </w:r>
       <w:bookmarkEnd w:id="12"/>
       <w:r>
-        <w:t xml:space="preserve">и разворота по оси Z из родительского класса, передаваемого в </w:t>
-      </w:r>
-      <w:proofErr w:type="spellStart"/>
-      <w:r>
-        <w:t>EventGraph</w:t>
+        <w:t>и разворота по оси Z из родительского класса, передаваемого в EventGraph</w:t>
       </w:r>
       <w:bookmarkEnd w:id="13"/>
-      <w:proofErr w:type="spellEnd"/>
-      <w:r>
-        <w:t xml:space="preserve">. Далее эти параметры используются в </w:t>
-      </w:r>
-      <w:proofErr w:type="spellStart"/>
-      <w:r>
-        <w:t>анимациях</w:t>
-      </w:r>
-      <w:proofErr w:type="spellEnd"/>
-      <w:r>
-        <w:t xml:space="preserve"> внутри </w:t>
-      </w:r>
-      <w:proofErr w:type="spellStart"/>
-      <w:r>
-        <w:t>AnimGrapth</w:t>
-      </w:r>
-      <w:proofErr w:type="spellEnd"/>
-      <w:r>
-        <w:t xml:space="preserve">. Также в </w:t>
-      </w:r>
-      <w:proofErr w:type="spellStart"/>
-      <w:r>
-        <w:t>AnimGraph</w:t>
-      </w:r>
-      <w:proofErr w:type="spellEnd"/>
-      <w:r>
-        <w:t xml:space="preserve"> используются созданные в родительском классе булевы переменные, отвечающие за состояния (например состояние бега или состояние получение урона), поэтому они применяются в условиях связей графа, для переключения анимации (См. рис. </w:t>
+      <w:r>
+        <w:t xml:space="preserve">. Далее эти параметры используются в анимациях внутри AnimGrapth. Также в AnimGraph используются созданные в родительском классе булевы переменные, отвечающие за состояния (например состояние бега или состояние получение урона), поэтому они применяются в условиях связей графа, для переключения анимации (См. рис. </w:t>
       </w:r>
       <w:r>
         <w:t>1</w:t>
@@ -6470,14 +5765,12 @@
       <w:r>
         <w:t xml:space="preserve"> – </w:t>
       </w:r>
-      <w:proofErr w:type="spellStart"/>
       <w:r>
         <w:rPr>
           <w:lang w:val="en-US"/>
         </w:rPr>
         <w:t>AnimGraph</w:t>
       </w:r>
-      <w:proofErr w:type="spellEnd"/>
       <w:r>
         <w:t xml:space="preserve"> </w:t>
       </w:r>
@@ -6500,14 +5793,12 @@
       <w:r>
         <w:t xml:space="preserve"> – </w:t>
       </w:r>
-      <w:proofErr w:type="spellStart"/>
       <w:r>
         <w:rPr>
           <w:lang w:val="en-US"/>
         </w:rPr>
         <w:t>AnimGraph</w:t>
       </w:r>
-      <w:proofErr w:type="spellEnd"/>
       <w:r>
         <w:t xml:space="preserve"> </w:t>
       </w:r>
@@ -6610,20 +5901,25 @@
       <w:r>
         <w:t xml:space="preserve"> ходьбы в </w:t>
       </w:r>
-      <w:proofErr w:type="spellStart"/>
       <w:r>
         <w:rPr>
           <w:lang w:val="en-US"/>
         </w:rPr>
         <w:t>AnimGraph</w:t>
       </w:r>
-      <w:proofErr w:type="spellEnd"/>
       <w:r>
         <w:t xml:space="preserve"> </w:t>
       </w:r>
       <w:r>
         <w:t>игрового персонажа</w:t>
       </w:r>
+    </w:p>
+    <w:p>
+      <w:pPr>
+        <w:spacing w:before="240"/>
+        <w:ind w:left="-1701" w:firstLine="1134"/>
+        <w:jc w:val="center"/>
+      </w:pPr>
     </w:p>
     <w:p>
       <w:pPr>
@@ -6927,15 +6223,7 @@
         <w:t>4</w:t>
       </w:r>
       <w:r>
-        <w:t xml:space="preserve"> представлен функциональный блок в </w:t>
-      </w:r>
-      <w:proofErr w:type="spellStart"/>
-      <w:r>
-        <w:t>Blueprint</w:t>
-      </w:r>
-      <w:proofErr w:type="spellEnd"/>
-      <w:r>
-        <w:t xml:space="preserve">), которая принимает на вход направление и скорость. Тогда каждый такт, если нажата соответствующая клавиша направления персонаж будет перемещаться. </w:t>
+        <w:t xml:space="preserve"> представлен функциональный блок в Blueprint), которая принимает на вход направление и скорость. Тогда каждый такт, если нажата соответствующая клавиша направления персонаж будет перемещаться. </w:t>
       </w:r>
       <w:r>
         <w:t>При этом будет отображаться анимация ходьбы, зависящая от направления движения и от скорости.</w:t>
@@ -6976,16 +6264,19 @@
       </w:r>
     </w:p>
     <w:p>
-      <w:r>
-        <w:t xml:space="preserve">Если же при уже нажатой клавиши из списка WASD дополнительно удерживать клавишу Shift, то персонаж из медленного движения переходит на бег с большой скоростью, булева переменная </w:t>
-      </w:r>
-      <w:proofErr w:type="spellStart"/>
-      <w:r>
-        <w:t>Is_running</w:t>
-      </w:r>
-      <w:proofErr w:type="spellEnd"/>
-      <w:r>
-        <w:t xml:space="preserve"> в родительском классе</w:t>
+      <w:pPr>
+        <w:spacing w:before="240"/>
+        <w:ind w:firstLine="711"/>
+        <w:jc w:val="center"/>
+      </w:pPr>
+    </w:p>
+    <w:p>
+      <w:r>
+        <w:t xml:space="preserve">Если же при уже нажатой клавиши из списка WASD дополнительно удерживать клавишу Shift, то персонаж из медленного движения переходит на бег </w:t>
+      </w:r>
+      <w:r>
+        <w:lastRenderedPageBreak/>
+        <w:t>с большой скоростью, булева переменная Is_running в родительском классе</w:t>
       </w:r>
       <w:r>
         <w:t>,</w:t>
@@ -7003,11 +6294,7 @@
         <w:t>»</w:t>
       </w:r>
       <w:r>
-        <w:t xml:space="preserve">, а </w:t>
-      </w:r>
-      <w:r>
-        <w:lastRenderedPageBreak/>
-        <w:t>переменная скорости возрастет. Простое нажатие клавиши Shift, без указания направления движения с помощью WASD, не приведет к изменению состояния персонажа.</w:t>
+        <w:t>, а переменная скорости возрастет. Простое нажатие клавиши Shift, без указания направления движения с помощью WASD, не приведет к изменению состояния персонажа.</w:t>
       </w:r>
       <w:r>
         <w:t xml:space="preserve"> На рисунке </w:t>
@@ -7102,14 +6389,12 @@
       <w:r>
         <w:t xml:space="preserve"> – </w:t>
       </w:r>
-      <w:proofErr w:type="spellStart"/>
       <w:r>
         <w:rPr>
           <w:lang w:val="en-US"/>
         </w:rPr>
         <w:t>EventGraph</w:t>
       </w:r>
-      <w:proofErr w:type="spellEnd"/>
       <w:r>
         <w:t xml:space="preserve"> </w:t>
       </w:r>
@@ -7118,6 +6403,13 @@
       </w:r>
     </w:p>
     <w:p>
+      <w:pPr>
+        <w:spacing w:before="240"/>
+        <w:ind w:firstLine="711"/>
+        <w:jc w:val="center"/>
+      </w:pPr>
+    </w:p>
+    <w:p>
       <w:r>
         <w:t>Для использования</w:t>
       </w:r>
@@ -7149,28 +6441,11 @@
         <w:t>)</w:t>
       </w:r>
       <w:r>
-        <w:t xml:space="preserve">. Направление переката зависит от поворота персонажа по оси Z (получается путем применения функции </w:t>
-      </w:r>
-      <w:proofErr w:type="spellStart"/>
-      <w:proofErr w:type="gramStart"/>
-      <w:r>
-        <w:t>getActorRotation</w:t>
-      </w:r>
-      <w:proofErr w:type="spellEnd"/>
-      <w:r>
-        <w:t>(</w:t>
-      </w:r>
-      <w:proofErr w:type="gramEnd"/>
-      <w:r>
-        <w:t xml:space="preserve">)). После нажатия персонаж перемещается на определенное длительностью анимации расстояние в направление его поворота. В процессе выполнения кувырка изменить его направление нельзя, как и невозможны никакие воздействия на персонажа, пока он не выйдет из этого состояния. Это происходит потому, что как только была нажата клавиша Space, булева переменная </w:t>
-      </w:r>
-      <w:proofErr w:type="spellStart"/>
-      <w:r>
-        <w:t>Is_dodging</w:t>
-      </w:r>
-      <w:proofErr w:type="spellEnd"/>
-      <w:r>
-        <w:t xml:space="preserve"> становится </w:t>
+        <w:t xml:space="preserve">. Направление переката зависит от поворота персонажа по оси Z (получается путем применения функции getActorRotation()). После нажатия персонаж перемещается на определенное длительностью анимации расстояние в направление его поворота. В процессе выполнения кувырка изменить его направление нельзя, как и невозможны </w:t>
+      </w:r>
+      <w:r>
+        <w:lastRenderedPageBreak/>
+        <w:t xml:space="preserve">никакие воздействия на персонажа, пока он не выйдет из этого состояния. Это происходит потому, что как только была нажата клавиша Space, булева переменная Is_dodging становится </w:t>
       </w:r>
       <w:r>
         <w:t>«</w:t>
@@ -7182,19 +6457,7 @@
         <w:t>»</w:t>
       </w:r>
       <w:r>
-        <w:t xml:space="preserve"> и активируется часть кода внутри функции </w:t>
-      </w:r>
-      <w:proofErr w:type="spellStart"/>
-      <w:r>
-        <w:t>Tick</w:t>
-      </w:r>
-      <w:proofErr w:type="spellEnd"/>
-      <w:r>
-        <w:t xml:space="preserve">, </w:t>
-      </w:r>
-      <w:r>
-        <w:lastRenderedPageBreak/>
-        <w:t xml:space="preserve">которая отвечает за прямолинейное движение персонажа в течении определенного числа тактов пока идет анимация переката; остальная же часть кода не активируется т.к. стоит проверка на </w:t>
+        <w:t xml:space="preserve"> и активируется часть кода внутри функции Tick, которая отвечает за прямолинейное движение персонажа в течении определенного числа тактов пока идет анимация переката; остальная же часть кода не активируется т.к. стоит проверка на </w:t>
       </w:r>
       <w:r>
         <w:t>«</w:t>
@@ -7234,13 +6497,13 @@
           <w:noProof/>
         </w:rPr>
         <w:drawing>
-          <wp:anchor distT="0" distB="0" distL="114300" distR="114300" simplePos="0" relativeHeight="251689984" behindDoc="0" locked="0" layoutInCell="1" allowOverlap="1" wp14:anchorId="56EB7388" wp14:editId="752D4915">
+          <wp:anchor distT="0" distB="0" distL="114300" distR="114300" simplePos="0" relativeHeight="251689984" behindDoc="0" locked="0" layoutInCell="1" allowOverlap="1" wp14:anchorId="56EB7388" wp14:editId="6489244E">
             <wp:simplePos x="0" y="0"/>
             <wp:positionH relativeFrom="column">
               <wp:posOffset>-111125</wp:posOffset>
             </wp:positionH>
             <wp:positionV relativeFrom="paragraph">
-              <wp:posOffset>1804035</wp:posOffset>
+              <wp:posOffset>2775585</wp:posOffset>
             </wp:positionV>
             <wp:extent cx="6115050" cy="2981325"/>
             <wp:effectExtent l="0" t="0" r="0" b="9525"/>
@@ -7312,20 +6575,25 @@
       <w:r>
         <w:t xml:space="preserve"> – </w:t>
       </w:r>
-      <w:proofErr w:type="spellStart"/>
       <w:r>
         <w:rPr>
           <w:lang w:val="en-US"/>
         </w:rPr>
         <w:t>EventGraph</w:t>
       </w:r>
-      <w:proofErr w:type="spellEnd"/>
       <w:r>
         <w:t xml:space="preserve"> </w:t>
       </w:r>
       <w:r>
         <w:t xml:space="preserve">реализующий аналог алгоритма переката </w:t>
       </w:r>
+    </w:p>
+    <w:p>
+      <w:pPr>
+        <w:spacing w:before="240"/>
+        <w:ind w:firstLine="711"/>
+        <w:jc w:val="center"/>
+      </w:pPr>
     </w:p>
     <w:p>
       <w:bookmarkStart w:id="15" w:name="_qsh70q" w:colFirst="0" w:colLast="0"/>
@@ -7363,15 +6631,7 @@
         <w:t>)</w:t>
       </w:r>
       <w:r>
-        <w:t xml:space="preserve">. Далее начинается анимация удара, в процессе удара никакие перемещения или иные действия невозможны. Начало удара характеризуется переключением переменной </w:t>
-      </w:r>
-      <w:proofErr w:type="spellStart"/>
-      <w:r>
-        <w:t>Is_attacking</w:t>
-      </w:r>
-      <w:proofErr w:type="spellEnd"/>
-      <w:r>
-        <w:t xml:space="preserve"> в </w:t>
+        <w:t xml:space="preserve">. Далее начинается анимация удара, в процессе удара никакие перемещения или иные действия невозможны. Начало удара характеризуется переключением переменной Is_attacking в </w:t>
       </w:r>
       <w:r>
         <w:t>«</w:t>
@@ -7386,7 +6646,11 @@
         <w:t>,</w:t>
       </w:r>
       <w:r>
-        <w:t xml:space="preserve"> однако момент возможного получения удара противником задается другой переменной – </w:t>
+        <w:t xml:space="preserve"> однако момент возможного </w:t>
+      </w:r>
+      <w:r>
+        <w:lastRenderedPageBreak/>
+        <w:t xml:space="preserve">получения удара противником задается другой переменной – </w:t>
       </w:r>
       <w:r>
         <w:rPr>
@@ -7407,24 +6671,20 @@
         <w:t>, д</w:t>
       </w:r>
       <w:r>
-        <w:t xml:space="preserve">анную переменную может применять противник для расчета того, попал ли персонаж по нему или нет (См. раздел 3). После завершения анимации удара </w:t>
-      </w:r>
-      <w:r>
-        <w:lastRenderedPageBreak/>
-        <w:t xml:space="preserve">персонаж снова переходит в исходное состояние, открывая возможность для </w:t>
+        <w:t xml:space="preserve">анную переменную может применять противник для расчета того, попал ли персонаж по нему или нет (См. раздел 3). После завершения анимации удара персонаж снова переходит в исходное состояние, открывая возможность для </w:t>
       </w:r>
       <w:r>
         <w:rPr>
           <w:noProof/>
         </w:rPr>
         <w:drawing>
-          <wp:anchor distT="0" distB="0" distL="114300" distR="114300" simplePos="0" relativeHeight="251691008" behindDoc="0" locked="0" layoutInCell="1" allowOverlap="1" wp14:anchorId="23013169" wp14:editId="55ACB6E0">
+          <wp:anchor distT="0" distB="0" distL="114300" distR="114300" simplePos="0" relativeHeight="251691008" behindDoc="0" locked="0" layoutInCell="1" allowOverlap="1" wp14:anchorId="23013169" wp14:editId="562CF967">
             <wp:simplePos x="0" y="0"/>
             <wp:positionH relativeFrom="column">
               <wp:posOffset>-184785</wp:posOffset>
             </wp:positionH>
             <wp:positionV relativeFrom="paragraph">
-              <wp:posOffset>613410</wp:posOffset>
+              <wp:posOffset>1565910</wp:posOffset>
             </wp:positionV>
             <wp:extent cx="6115050" cy="2209800"/>
             <wp:effectExtent l="0" t="0" r="0" b="0"/>
@@ -7494,14 +6754,12 @@
       <w:r>
         <w:t xml:space="preserve"> – </w:t>
       </w:r>
-      <w:proofErr w:type="spellStart"/>
       <w:r>
         <w:rPr>
           <w:lang w:val="en-US"/>
         </w:rPr>
         <w:t>EventGraph</w:t>
       </w:r>
-      <w:proofErr w:type="spellEnd"/>
       <w:r>
         <w:t xml:space="preserve"> </w:t>
       </w:r>
@@ -7510,6 +6768,11 @@
       </w:r>
     </w:p>
     <w:p>
+      <w:pPr>
+        <w:spacing w:before="240"/>
+      </w:pPr>
+    </w:p>
+    <w:p>
       <w:r>
         <w:t>Также помимо простого одиночного удара присутствует два особых приема: комбо и удар после ускорения.</w:t>
       </w:r>
@@ -7522,15 +6785,7 @@
         <w:t>существует</w:t>
       </w:r>
       <w:r>
-        <w:t xml:space="preserve"> своя булева переменная </w:t>
-      </w:r>
-      <w:proofErr w:type="spellStart"/>
-      <w:r>
-        <w:t>Is_combo</w:t>
-      </w:r>
-      <w:proofErr w:type="spellEnd"/>
-      <w:r>
-        <w:t>.</w:t>
+        <w:t xml:space="preserve"> своя булева переменная Is_combo.</w:t>
       </w:r>
     </w:p>
     <w:p>
@@ -7547,90 +6802,23 @@
         <w:t>с</w:t>
       </w:r>
       <w:r>
-        <w:t xml:space="preserve">тоянии бега (WASD + Shift) и в этот момент нажимается левая кнопка мыши. Тогда проигрывается анимация того, как персонаж подпрыгивает и, переместившись на значительное расстояние, ударяет о землю. Данное состояние характеризуется булевой переменной </w:t>
-      </w:r>
-      <w:proofErr w:type="spellStart"/>
-      <w:r>
-        <w:t>Is_special_attack</w:t>
-      </w:r>
-      <w:proofErr w:type="spellEnd"/>
-      <w:r>
-        <w:t>.</w:t>
-      </w:r>
-    </w:p>
-    <w:p>
-      <w:r>
-        <w:t xml:space="preserve">Для использования блока </w:t>
-      </w:r>
-      <w:r>
-        <w:t xml:space="preserve">(на рисунке </w:t>
-      </w:r>
-      <w:r>
-        <w:t>1</w:t>
-      </w:r>
-      <w:r>
-        <w:t>8</w:t>
-      </w:r>
-      <w:r>
-        <w:t xml:space="preserve"> представлен аналог алгоритма в виде графа событий </w:t>
-      </w:r>
-      <w:r>
-        <w:rPr>
-          <w:lang w:val="en-US"/>
-        </w:rPr>
-        <w:t>Blueprint</w:t>
-      </w:r>
-      <w:r>
-        <w:t>)</w:t>
-      </w:r>
-      <w:r>
-        <w:t xml:space="preserve"> </w:t>
-      </w:r>
-      <w:r>
-        <w:t xml:space="preserve">используется правая клавиша мыши. Срабатывает анимация блока и переменная </w:t>
-      </w:r>
-      <w:proofErr w:type="spellStart"/>
-      <w:r>
-        <w:t>Is_block</w:t>
-      </w:r>
-      <w:proofErr w:type="spellEnd"/>
-      <w:r>
-        <w:t xml:space="preserve"> становиться </w:t>
-      </w:r>
-      <w:r>
-        <w:t>«</w:t>
-      </w:r>
-      <w:r>
-        <w:t>истиной</w:t>
-      </w:r>
-      <w:r>
-        <w:t>»</w:t>
-      </w:r>
-      <w:r>
-        <w:t xml:space="preserve">. Если же в момент блока противник начинает атаку в сторону </w:t>
-      </w:r>
-      <w:r>
-        <w:t>персонажа игрока,</w:t>
-      </w:r>
-      <w:r>
-        <w:t xml:space="preserve"> и они повернуты друг </w:t>
-      </w:r>
-      <w:r>
+        <w:t>тоянии бега (WASD + Shift) и в этот момент нажимается левая кнопка мыши. Тогда проигрывается анимация того, как персонаж подпрыгивает и, переместившись на значительное расстояние, ударяет о землю. Данное состояние характеризуется булевой переменной Is_special_attack.</w:t>
+      </w:r>
+    </w:p>
+    <w:p>
+      <w:r>
+        <w:rPr>
+          <w:noProof/>
+        </w:rPr>
         <w:lastRenderedPageBreak/>
-        <w:t xml:space="preserve">к другу лицом, то срабатывает дополнительная анимация, показывающая </w:t>
-      </w:r>
-      <w:r>
-        <w:rPr>
-          <w:noProof/>
-        </w:rPr>
         <w:drawing>
-          <wp:anchor distT="0" distB="0" distL="114300" distR="114300" simplePos="0" relativeHeight="251692032" behindDoc="0" locked="0" layoutInCell="1" allowOverlap="1" wp14:anchorId="08E60AEB" wp14:editId="1B5C7D40">
+          <wp:anchor distT="0" distB="0" distL="114300" distR="114300" simplePos="0" relativeHeight="251692032" behindDoc="0" locked="0" layoutInCell="1" allowOverlap="1" wp14:anchorId="08E60AEB" wp14:editId="167A7B70">
             <wp:simplePos x="0" y="0"/>
             <wp:positionH relativeFrom="column">
               <wp:posOffset>-184785</wp:posOffset>
             </wp:positionH>
             <wp:positionV relativeFrom="paragraph">
-              <wp:posOffset>613410</wp:posOffset>
+              <wp:posOffset>1908810</wp:posOffset>
             </wp:positionV>
             <wp:extent cx="6115050" cy="2828925"/>
             <wp:effectExtent l="0" t="0" r="0" b="9525"/>
@@ -7681,7 +6869,52 @@
         </w:drawing>
       </w:r>
       <w:r>
-        <w:t>получение удара; но урона здоровью игрока не наноситься.</w:t>
+        <w:t xml:space="preserve">Для использования блока </w:t>
+      </w:r>
+      <w:r>
+        <w:t xml:space="preserve">(на рисунке </w:t>
+      </w:r>
+      <w:r>
+        <w:t>1</w:t>
+      </w:r>
+      <w:r>
+        <w:t>8</w:t>
+      </w:r>
+      <w:r>
+        <w:t xml:space="preserve"> представлен аналог алгоритма в виде графа событий </w:t>
+      </w:r>
+      <w:r>
+        <w:rPr>
+          <w:lang w:val="en-US"/>
+        </w:rPr>
+        <w:t>Blueprint</w:t>
+      </w:r>
+      <w:r>
+        <w:t>)</w:t>
+      </w:r>
+      <w:r>
+        <w:t xml:space="preserve"> </w:t>
+      </w:r>
+      <w:r>
+        <w:t xml:space="preserve">используется правая клавиша мыши. Срабатывает анимация блока и переменная Is_block становиться </w:t>
+      </w:r>
+      <w:r>
+        <w:t>«</w:t>
+      </w:r>
+      <w:r>
+        <w:t>истиной</w:t>
+      </w:r>
+      <w:r>
+        <w:t>»</w:t>
+      </w:r>
+      <w:r>
+        <w:t xml:space="preserve">. Если же в момент блока противник начинает атаку в сторону </w:t>
+      </w:r>
+      <w:r>
+        <w:t>персонажа игрока,</w:t>
+      </w:r>
+      <w:r>
+        <w:t xml:space="preserve"> и они повернуты друг к другу лицом, то срабатывает дополнительная анимация, показывающая получение удара; но урона здоровью игрока не наноситься.</w:t>
       </w:r>
     </w:p>
     <w:p>
@@ -7700,14 +6933,12 @@
       <w:r>
         <w:t xml:space="preserve"> – </w:t>
       </w:r>
-      <w:proofErr w:type="spellStart"/>
       <w:r>
         <w:rPr>
           <w:lang w:val="en-US"/>
         </w:rPr>
         <w:t>EventGraph</w:t>
       </w:r>
-      <w:proofErr w:type="spellEnd"/>
       <w:r>
         <w:t xml:space="preserve"> </w:t>
       </w:r>
@@ -7716,18 +6947,75 @@
       </w:r>
     </w:p>
     <w:p>
+      <w:pPr>
+        <w:spacing w:before="240"/>
+      </w:pPr>
+    </w:p>
+    <w:p>
+      <w:r>
+        <w:t xml:space="preserve">Если противник начинает </w:t>
+      </w:r>
+      <w:r>
+        <w:t>атаку,</w:t>
+      </w:r>
+      <w:r>
+        <w:t xml:space="preserve"> и персонаж игрока находится в зоне получения урона (схема данн</w:t>
+      </w:r>
+      <w:r>
+        <w:t>ой</w:t>
+      </w:r>
+      <w:r>
+        <w:t xml:space="preserve"> зон</w:t>
+      </w:r>
+      <w:r>
+        <w:t>ы</w:t>
+      </w:r>
+      <w:r>
+        <w:t xml:space="preserve"> изображена на рисунке</w:t>
+      </w:r>
+      <w:r>
+        <w:t xml:space="preserve"> </w:t>
+      </w:r>
+      <w:r>
+        <w:t>1</w:t>
+      </w:r>
+      <w:r>
+        <w:t>9</w:t>
+      </w:r>
+      <w:r>
+        <w:t xml:space="preserve">), то персонаж переходит в состояние </w:t>
+      </w:r>
+      <w:r>
+        <w:t>«</w:t>
+      </w:r>
+      <w:r>
+        <w:t>получение урона</w:t>
+      </w:r>
+      <w:r>
+        <w:t>»</w:t>
+      </w:r>
+      <w:r>
+        <w:t>, проигрывается соответствующая анимация и персонаж теряет некоторое кол-во здоровья. Если же здоровья стало меньше или равным 0, то персонаж игрока уничтожается и вся карта перезагружается.</w:t>
+      </w:r>
+    </w:p>
+    <w:p>
+      <w:pPr>
+        <w:spacing w:before="240"/>
+        <w:jc w:val="center"/>
+      </w:pPr>
       <w:r>
         <w:rPr>
           <w:noProof/>
         </w:rPr>
+        <w:lastRenderedPageBreak/>
         <w:drawing>
-          <wp:anchor distT="0" distB="0" distL="114300" distR="114300" simplePos="0" relativeHeight="251693056" behindDoc="0" locked="0" layoutInCell="1" allowOverlap="1" wp14:anchorId="122EF056" wp14:editId="6BBA6599">
+          <wp:anchor distT="0" distB="0" distL="114300" distR="114300" simplePos="0" relativeHeight="251693056" behindDoc="0" locked="0" layoutInCell="1" allowOverlap="1" wp14:anchorId="122EF056" wp14:editId="05243106">
             <wp:simplePos x="0" y="0"/>
             <wp:positionH relativeFrom="column">
-              <wp:posOffset>1091565</wp:posOffset>
+              <wp:posOffset>1186815</wp:posOffset>
             </wp:positionH>
             <wp:positionV relativeFrom="paragraph">
-              <wp:posOffset>1769745</wp:posOffset>
+              <wp:posOffset>17780</wp:posOffset>
             </wp:positionV>
             <wp:extent cx="3435350" cy="2571750"/>
             <wp:effectExtent l="0" t="0" r="0" b="0"/>
@@ -7787,49 +7075,16 @@
         </w:drawing>
       </w:r>
       <w:r>
-        <w:t xml:space="preserve">Если противник начинает </w:t>
-      </w:r>
-      <w:r>
-        <w:t>атаку,</w:t>
-      </w:r>
-      <w:r>
-        <w:t xml:space="preserve"> и персонаж игрока находится в зоне получения урона (схема данн</w:t>
-      </w:r>
-      <w:r>
-        <w:t>ой</w:t>
-      </w:r>
-      <w:r>
-        <w:t xml:space="preserve"> зон</w:t>
-      </w:r>
-      <w:r>
-        <w:t>ы</w:t>
-      </w:r>
-      <w:r>
-        <w:t xml:space="preserve"> изображена на рисунке</w:t>
+        <w:t>Рисунок</w:t>
       </w:r>
       <w:r>
         <w:t xml:space="preserve"> </w:t>
       </w:r>
       <w:r>
-        <w:t>1</w:t>
-      </w:r>
-      <w:r>
-        <w:t>9</w:t>
-      </w:r>
-      <w:r>
-        <w:t xml:space="preserve">), то персонаж переходит в состояние </w:t>
-      </w:r>
-      <w:r>
-        <w:t>«</w:t>
-      </w:r>
-      <w:r>
-        <w:t>получение урона</w:t>
-      </w:r>
-      <w:r>
-        <w:t>»</w:t>
-      </w:r>
-      <w:r>
-        <w:t>, проигрывается соответствующая анимация и персонаж теряет некоторое кол-во здоровья. Если же здоровья стало меньше или равным 0, то персонаж игрока уничтожается и вся карта перезагружается.</w:t>
+        <w:t>19</w:t>
+      </w:r>
+      <w:r>
+        <w:t xml:space="preserve"> – Схема зоны вокруг противника, где персонаж может получить урон</w:t>
       </w:r>
     </w:p>
     <w:p>
@@ -7837,18 +7092,6 @@
         <w:spacing w:before="240"/>
         <w:jc w:val="center"/>
       </w:pPr>
-      <w:r>
-        <w:t>Рисунок</w:t>
-      </w:r>
-      <w:r>
-        <w:t xml:space="preserve"> </w:t>
-      </w:r>
-      <w:r>
-        <w:t>19</w:t>
-      </w:r>
-      <w:r>
-        <w:t xml:space="preserve"> – Схема зоны вокруг противника, где персонаж может получить урон</w:t>
-      </w:r>
     </w:p>
     <w:p>
       <w:pPr>
@@ -7859,49 +7102,60 @@
       <w:bookmarkStart w:id="17" w:name="_Toc165213281"/>
       <w:bookmarkEnd w:id="16"/>
       <w:r>
+        <w:t>3. Программирование боевой логики противника</w:t>
+      </w:r>
+      <w:bookmarkEnd w:id="17"/>
+    </w:p>
+    <w:p>
+      <w:r>
+        <w:t xml:space="preserve">Для персонажа под управлением игрока должен существовать какой-либо персонаж, который будет с ним сражаться, получая или нанося ему урон. В разработанной системе объект character, являющийся противником, полностью управляется программным кодом, </w:t>
+      </w:r>
+      <w:r>
+        <w:t>и,</w:t>
+      </w:r>
+      <w:r>
+        <w:t xml:space="preserve"> </w:t>
+      </w:r>
+      <w:r>
+        <w:t>хотя его действия сильно зависят от действий персонажа игрока, игрок не может отдавать противнику команды напрямую.</w:t>
+      </w:r>
+    </w:p>
+    <w:p>
+      <w:r>
+        <w:t>Как и персонаж игрока, противник обладает теми же возможностями в движении и бою: ходьба, бег, перекаты, удар, блок. Также есть и особые состояния, все они изображены на графе состояний на рисунке</w:t>
+      </w:r>
+      <w:r>
+        <w:t xml:space="preserve"> </w:t>
+      </w:r>
+      <w:r>
+        <w:t>20</w:t>
+      </w:r>
+      <w:r>
+        <w:t>. Однако, если движение противника строго определено: всегда направлено на сближение с персонажем игрока, то боевые действия - в основном случайные события.</w:t>
+      </w:r>
+    </w:p>
+    <w:p>
+      <w:pPr>
+        <w:spacing w:before="240" w:after="240"/>
+        <w:ind w:firstLine="1"/>
+        <w:jc w:val="center"/>
+      </w:pPr>
+      <w:r>
+        <w:rPr>
+          <w:noProof/>
+        </w:rPr>
         <w:lastRenderedPageBreak/>
-        <w:t>3. Программирование боевой логики противника</w:t>
-      </w:r>
-      <w:bookmarkEnd w:id="17"/>
-    </w:p>
-    <w:p>
-      <w:r>
-        <w:t xml:space="preserve">Для персонажа под управлением игрока должен существовать какой-либо персонаж, который будет с ним сражаться, получая или нанося ему урон. В разработанной системе объект </w:t>
-      </w:r>
-      <w:proofErr w:type="spellStart"/>
-      <w:r>
-        <w:t>character</w:t>
-      </w:r>
-      <w:proofErr w:type="spellEnd"/>
-      <w:r>
-        <w:t xml:space="preserve">, являющийся противником, полностью управляется программным кодом, </w:t>
-      </w:r>
-      <w:r>
-        <w:t>и,</w:t>
-      </w:r>
-      <w:r>
-        <w:t xml:space="preserve"> </w:t>
-      </w:r>
-      <w:r>
-        <w:t>хотя его действия сильно зависят от действий персонажа игрока, игрок не может отдавать противнику команды напрямую.</w:t>
-      </w:r>
-    </w:p>
-    <w:p>
-      <w:r>
-        <w:rPr>
-          <w:noProof/>
-        </w:rPr>
         <w:drawing>
-          <wp:anchor distT="114300" distB="114300" distL="114300" distR="114300" simplePos="0" relativeHeight="251681792" behindDoc="0" locked="0" layoutInCell="1" hidden="0" allowOverlap="1" wp14:anchorId="57F00EA2" wp14:editId="40538E49">
+          <wp:anchor distT="114300" distB="114300" distL="114300" distR="114300" simplePos="0" relativeHeight="251681792" behindDoc="0" locked="0" layoutInCell="1" hidden="0" allowOverlap="1" wp14:anchorId="57F00EA2" wp14:editId="106893CC">
             <wp:simplePos x="0" y="0"/>
             <wp:positionH relativeFrom="column">
-              <wp:posOffset>219075</wp:posOffset>
+              <wp:posOffset>72390</wp:posOffset>
             </wp:positionH>
             <wp:positionV relativeFrom="paragraph">
-              <wp:posOffset>1552575</wp:posOffset>
+              <wp:posOffset>308610</wp:posOffset>
             </wp:positionV>
-            <wp:extent cx="5068253" cy="4917212"/>
-            <wp:effectExtent l="0" t="0" r="0" b="0"/>
+            <wp:extent cx="5438775" cy="5276850"/>
+            <wp:effectExtent l="0" t="0" r="9525" b="0"/>
             <wp:wrapTopAndBottom distT="114300" distB="114300"/>
             <wp:docPr id="13" name="image2.png"/>
             <wp:cNvGraphicFramePr/>
@@ -7922,7 +7176,7 @@
                   <pic:spPr>
                     <a:xfrm>
                       <a:off x="0" y="0"/>
-                      <a:ext cx="5068253" cy="4917212"/>
+                      <a:ext cx="5438775" cy="5276850"/>
                     </a:xfrm>
                     <a:prstGeom prst="rect">
                       <a:avLst/>
@@ -7932,28 +7186,15 @@
                 </pic:pic>
               </a:graphicData>
             </a:graphic>
+            <wp14:sizeRelH relativeFrom="margin">
+              <wp14:pctWidth>0</wp14:pctWidth>
+            </wp14:sizeRelH>
+            <wp14:sizeRelV relativeFrom="margin">
+              <wp14:pctHeight>0</wp14:pctHeight>
+            </wp14:sizeRelV>
           </wp:anchor>
         </w:drawing>
       </w:r>
-      <w:r>
-        <w:t>Как и персонаж игрока, противник обладает теми же возможностями в движении и бою: ходьба, бег, перекаты, удар, блок. Также есть и особые состояния, все они изображены на графе состояний на рисунке</w:t>
-      </w:r>
-      <w:r>
-        <w:t xml:space="preserve"> </w:t>
-      </w:r>
-      <w:r>
-        <w:t>20</w:t>
-      </w:r>
-      <w:r>
-        <w:t>. Однако, если движение противника строго определено: всегда направлено на сближение с персонажем игрока, то боевые действия - в основном случайные события.</w:t>
-      </w:r>
-    </w:p>
-    <w:p>
-      <w:pPr>
-        <w:spacing w:before="240" w:after="240"/>
-        <w:ind w:firstLine="1"/>
-        <w:jc w:val="center"/>
-      </w:pPr>
       <w:r>
         <w:t>Рисунок</w:t>
       </w:r>
@@ -8048,15 +7289,7 @@
         <w:t>)</w:t>
       </w:r>
       <w:r>
-        <w:t xml:space="preserve">. Переход с бега на ходьбу и наоборот зависит лишь от расстояния между двумя персонажами: если оно больше 800, то противник переходит на бег(переключение переменной </w:t>
-      </w:r>
-      <w:proofErr w:type="spellStart"/>
-      <w:r>
-        <w:t>Is_running</w:t>
-      </w:r>
-      <w:proofErr w:type="spellEnd"/>
-      <w:r>
-        <w:t xml:space="preserve"> в </w:t>
+        <w:t xml:space="preserve">. Переход с бега на ходьбу и наоборот зависит лишь от расстояния между двумя персонажами: если оно больше 800, то противник переходит на бег(переключение переменной Is_running в </w:t>
       </w:r>
       <w:r>
         <w:t>«</w:t>
@@ -8086,6 +7319,13 @@
       <w:r>
         <w:t xml:space="preserve"> – Аналог алгоритма передвижения противника в сторону героя</w:t>
       </w:r>
+    </w:p>
+    <w:p>
+      <w:pPr>
+        <w:spacing w:before="240"/>
+        <w:ind w:firstLine="1"/>
+        <w:jc w:val="center"/>
+      </w:pPr>
     </w:p>
     <w:p>
       <w:r>
@@ -8195,18 +7435,25 @@
       </w:r>
     </w:p>
     <w:p>
+      <w:pPr>
+        <w:spacing w:before="240"/>
+        <w:ind w:firstLine="1"/>
+        <w:jc w:val="center"/>
+      </w:pPr>
+    </w:p>
+    <w:p>
       <w:r>
         <w:t>Противник с вероятностью 0.1 может начать атаковать, при этом переключение булевой переменной, отвечающей за нанесение урона, срабатывает только через определенный промежуток времени. Таким образом анимация срабатывает так, чтобы был виден характерный замах меча, и это позволяет игроку успеть выполнить защитные действия.</w:t>
       </w:r>
     </w:p>
     <w:p>
       <w:r>
+        <w:lastRenderedPageBreak/>
         <w:t xml:space="preserve">Если же противник является целью атаки, то происходит случайный выбор между тремя состояниями: получение урона (вероятность 0.6), блок (вероятность 0.2), уклонение (вероятность 0.2). </w:t>
       </w:r>
     </w:p>
     <w:p>
       <w:r>
-        <w:lastRenderedPageBreak/>
         <w:t>При переходе в состояние получения урона проигрывается анимация в зависимости от того, какой удар нанес игрок: обычный или комбо-удар.  При этом, если здоровье противника стало меньше или равным 0, то он уничтожается и на карте создается новый противник.</w:t>
       </w:r>
     </w:p>
@@ -8235,7 +7482,6 @@
     <w:p/>
     <w:p/>
     <w:p/>
-    <w:p/>
     <w:p>
       <w:pPr>
         <w:pStyle w:val="1"/>
@@ -8275,15 +7521,7 @@
         <w:t>движок</w:t>
       </w:r>
       <w:r>
-        <w:t xml:space="preserve"> </w:t>
-      </w:r>
-      <w:proofErr w:type="spellStart"/>
-      <w:r>
-        <w:t>Unreal</w:t>
-      </w:r>
-      <w:proofErr w:type="spellEnd"/>
-      <w:r>
-        <w:t xml:space="preserve"> Engine, </w:t>
+        <w:t xml:space="preserve"> Unreal Engine, </w:t>
       </w:r>
       <w:r>
         <w:t>можно создать не</w:t>
@@ -8306,57 +7544,17 @@
     </w:p>
     <w:p>
       <w:r>
-        <w:t xml:space="preserve">Комплексное использование моделей и анимации было продемонстрировано в рамках разработки боевой системы для 3-х мерного видео игрового </w:t>
-      </w:r>
-      <w:proofErr w:type="spellStart"/>
-      <w:r>
-        <w:t>экшена</w:t>
-      </w:r>
-      <w:proofErr w:type="spellEnd"/>
-      <w:r>
-        <w:t xml:space="preserve"> для </w:t>
-      </w:r>
-      <w:proofErr w:type="spellStart"/>
-      <w:r>
-        <w:t>Unreal</w:t>
-      </w:r>
-      <w:proofErr w:type="spellEnd"/>
-      <w:r>
-        <w:t xml:space="preserve"> Engine 4.2. В рамках разработки был написан C++ код управляющий как действиями персонажа под управлением игрока, так и противника, который полностью управляется с помощью написанного кода. </w:t>
-      </w:r>
-    </w:p>
-    <w:p>
-      <w:r>
-        <w:t xml:space="preserve">Разработана несложная система атак и защиты, которая в динамике позволяет игроку как насладиться процессом, так и испытать свои навыки и реакцию. Такой проект, разработанный на </w:t>
-      </w:r>
-      <w:proofErr w:type="spellStart"/>
-      <w:r>
-        <w:t>Unreal</w:t>
-      </w:r>
-      <w:proofErr w:type="spellEnd"/>
-      <w:r>
-        <w:t xml:space="preserve"> Engine при дальнейшей разработке, может вырасти до полноценного видео игрового </w:t>
-      </w:r>
-      <w:proofErr w:type="spellStart"/>
-      <w:r>
-        <w:t>экшена</w:t>
-      </w:r>
-      <w:proofErr w:type="spellEnd"/>
-      <w:r>
-        <w:t>, не только с неплохой боевой системой, но и с красивой визуальной составляющей и, возможно, интересным сюжетом и сеттингом.</w:t>
-      </w:r>
-    </w:p>
-    <w:p>
-      <w:r>
-        <w:t xml:space="preserve">Таким образом продемонстрирован весь процесс создания цифрового продукта на </w:t>
-      </w:r>
-      <w:proofErr w:type="spellStart"/>
-      <w:r>
-        <w:t>Unreal</w:t>
-      </w:r>
-      <w:proofErr w:type="spellEnd"/>
-      <w:r>
-        <w:t xml:space="preserve"> Engine, начиная от идеи и проектирования, до готового рабочего проекта, который может запустить пользователь.</w:t>
+        <w:t xml:space="preserve">Комплексное использование моделей и анимации было продемонстрировано в рамках разработки боевой системы для 3-х мерного видео игрового экшена для Unreal Engine 4.2. В рамках разработки был написан C++ код управляющий как действиями персонажа под управлением игрока, так и противника, который полностью управляется с помощью написанного кода. </w:t>
+      </w:r>
+    </w:p>
+    <w:p>
+      <w:r>
+        <w:t>Разработана несложная система атак и защиты, которая в динамике позволяет игроку как насладиться процессом, так и испытать свои навыки и реакцию. Такой проект, разработанный на Unreal Engine при дальнейшей разработке, может вырасти до полноценного видео игрового экшена, не только с неплохой боевой системой, но и с красивой визуальной составляющей и, возможно, интересным сюжетом и сеттингом.</w:t>
+      </w:r>
+    </w:p>
+    <w:p>
+      <w:r>
+        <w:t>Таким образом продемонстрирован весь процесс создания цифрового продукта на Unreal Engine, начиная от идеи и проектирования, до готового рабочего проекта, который может запустить пользователь.</w:t>
       </w:r>
     </w:p>
     <w:p/>
@@ -8534,35 +7732,7 @@
         <w:rPr>
           <w:lang w:val="en-US"/>
         </w:rPr>
-        <w:t>[</w:t>
-      </w:r>
-      <w:proofErr w:type="spellStart"/>
-      <w:r>
-        <w:rPr>
-          <w:lang w:val="en-US"/>
-        </w:rPr>
-        <w:t>Электронный</w:t>
-      </w:r>
-      <w:proofErr w:type="spellEnd"/>
-      <w:r>
-        <w:rPr>
-          <w:lang w:val="en-US"/>
-        </w:rPr>
-        <w:t xml:space="preserve"> </w:t>
-      </w:r>
-      <w:proofErr w:type="spellStart"/>
-      <w:r>
-        <w:rPr>
-          <w:lang w:val="en-US"/>
-        </w:rPr>
-        <w:t>ресурс</w:t>
-      </w:r>
-      <w:proofErr w:type="spellEnd"/>
-      <w:r>
-        <w:rPr>
-          <w:lang w:val="en-US"/>
-        </w:rPr>
-        <w:t>]</w:t>
+        <w:t>[Электронный ресурс]</w:t>
       </w:r>
       <w:r>
         <w:rPr>
@@ -8619,7 +7789,6 @@
           </w:rPr>
           <w:t>://</w:t>
         </w:r>
-        <w:proofErr w:type="spellStart"/>
         <w:r>
           <w:rPr>
             <w:color w:val="1155CC"/>
@@ -8628,7 +7797,6 @@
           </w:rPr>
           <w:t>polyhaven</w:t>
         </w:r>
-        <w:proofErr w:type="spellEnd"/>
         <w:r>
           <w:rPr>
             <w:color w:val="1155CC"/>
@@ -8809,7 +7977,6 @@
           </w:rPr>
           <w:t>.</w:t>
         </w:r>
-        <w:proofErr w:type="spellStart"/>
         <w:r>
           <w:rPr>
             <w:color w:val="1155CC"/>
@@ -8818,7 +7985,6 @@
           </w:rPr>
           <w:t>unrealengine</w:t>
         </w:r>
-        <w:proofErr w:type="spellEnd"/>
         <w:r>
           <w:rPr>
             <w:color w:val="1155CC"/>

</xml_diff>